<commit_message>
Changes of July 22nd
</commit_message>
<xml_diff>
--- a/Kubernetes Understanding.docx
+++ b/Kubernetes Understanding.docx
@@ -1,6 +1,6 @@
 
 <file path=word/document.xml><?xml version="1.0" encoding="utf-8"?>
-<w:document xmlns:wpc="http://schemas.microsoft.com/office/word/2010/wordprocessingCanvas" xmlns:cx="http://schemas.microsoft.com/office/drawing/2014/chartex" xmlns:cx1="http://schemas.microsoft.com/office/drawing/2015/9/8/chartex" xmlns:cx2="http://schemas.microsoft.com/office/drawing/2015/10/21/chartex" xmlns:cx3="http://schemas.microsoft.com/office/drawing/2016/5/9/chartex" xmlns:cx4="http://schemas.microsoft.com/office/drawing/2016/5/10/chartex" xmlns:cx5="http://schemas.microsoft.com/office/drawing/2016/5/11/chartex" xmlns:cx6="http://schemas.microsoft.com/office/drawing/2016/5/12/chartex" xmlns:cx7="http://schemas.microsoft.com/office/drawing/2016/5/13/chartex" xmlns:cx8="http://schemas.microsoft.com/office/drawing/2016/5/14/chartex" xmlns:mc="http://schemas.openxmlformats.org/markup-compatibility/2006" xmlns:aink="http://schemas.microsoft.com/office/drawing/2016/ink" xmlns:o="urn:schemas-microsoft-com:office:office" xmlns:r="http://schemas.openxmlformats.org/officeDocument/2006/relationships" xmlns:m="http://schemas.openxmlformats.org/officeDocument/2006/math" xmlns:v="urn:schemas-microsoft-com:vml" xmlns:wp14="http://schemas.microsoft.com/office/word/2010/wordprocessingDrawing" xmlns:wp="http://schemas.openxmlformats.org/drawingml/2006/wordprocessingDrawing" xmlns:w10="urn:schemas-microsoft-com:office:word" xmlns:w="http://schemas.openxmlformats.org/wordprocessingml/2006/main" xmlns:w14="http://schemas.microsoft.com/office/word/2010/wordml" xmlns:w15="http://schemas.microsoft.com/office/word/2012/wordml" xmlns:w16se="http://schemas.microsoft.com/office/word/2015/wordml/symex" xmlns:wpg="http://schemas.microsoft.com/office/word/2010/wordprocessingGroup" xmlns:wpi="http://schemas.microsoft.com/office/word/2010/wordprocessingInk" xmlns:wne="http://schemas.microsoft.com/office/word/2006/wordml" xmlns:wps="http://schemas.microsoft.com/office/word/2010/wordprocessingShape" mc:Ignorable="w14 w15 w16se wp14">
+<w:document xmlns:wpc="http://schemas.microsoft.com/office/word/2010/wordprocessingCanvas" xmlns:cx="http://schemas.microsoft.com/office/drawing/2014/chartex" xmlns:cx1="http://schemas.microsoft.com/office/drawing/2015/9/8/chartex" xmlns:cx2="http://schemas.microsoft.com/office/drawing/2015/10/21/chartex" xmlns:cx3="http://schemas.microsoft.com/office/drawing/2016/5/9/chartex" xmlns:cx4="http://schemas.microsoft.com/office/drawing/2016/5/10/chartex" xmlns:cx5="http://schemas.microsoft.com/office/drawing/2016/5/11/chartex" xmlns:cx6="http://schemas.microsoft.com/office/drawing/2016/5/12/chartex" xmlns:cx7="http://schemas.microsoft.com/office/drawing/2016/5/13/chartex" xmlns:cx8="http://schemas.microsoft.com/office/drawing/2016/5/14/chartex" xmlns:mc="http://schemas.openxmlformats.org/markup-compatibility/2006" xmlns:aink="http://schemas.microsoft.com/office/drawing/2016/ink" xmlns:am3d="http://schemas.microsoft.com/office/drawing/2017/model3d" xmlns:o="urn:schemas-microsoft-com:office:office" xmlns:r="http://schemas.openxmlformats.org/officeDocument/2006/relationships" xmlns:m="http://schemas.openxmlformats.org/officeDocument/2006/math" xmlns:v="urn:schemas-microsoft-com:vml" xmlns:wp14="http://schemas.microsoft.com/office/word/2010/wordprocessingDrawing" xmlns:wp="http://schemas.openxmlformats.org/drawingml/2006/wordprocessingDrawing" xmlns:w10="urn:schemas-microsoft-com:office:word" xmlns:w="http://schemas.openxmlformats.org/wordprocessingml/2006/main" xmlns:w14="http://schemas.microsoft.com/office/word/2010/wordml" xmlns:w15="http://schemas.microsoft.com/office/word/2012/wordml" xmlns:w16cex="http://schemas.microsoft.com/office/word/2018/wordml/cex" xmlns:w16cid="http://schemas.microsoft.com/office/word/2016/wordml/cid" xmlns:w16="http://schemas.microsoft.com/office/word/2018/wordml" xmlns:w16se="http://schemas.microsoft.com/office/word/2015/wordml/symex" xmlns:wpg="http://schemas.microsoft.com/office/word/2010/wordprocessingGroup" xmlns:wpi="http://schemas.microsoft.com/office/word/2010/wordprocessingInk" xmlns:wne="http://schemas.microsoft.com/office/word/2006/wordml" xmlns:wps="http://schemas.microsoft.com/office/word/2010/wordprocessingShape" mc:Ignorable="w14 w15 w16se w16cid w16 w16cex wp14">
   <w:body>
     <w:p>
       <w:pPr>
@@ -16,7 +16,23 @@
           <w:b/>
           <w:sz w:val="32"/>
         </w:rPr>
-        <w:t xml:space="preserve">What is Kubernetes ? </w:t>
+        <w:t xml:space="preserve">What is </w:t>
+      </w:r>
+      <w:proofErr w:type="gramStart"/>
+      <w:r>
+        <w:rPr>
+          <w:b/>
+          <w:sz w:val="32"/>
+        </w:rPr>
+        <w:t>Kubernetes ?</w:t>
+      </w:r>
+      <w:proofErr w:type="gramEnd"/>
+      <w:r>
+        <w:rPr>
+          <w:b/>
+          <w:sz w:val="32"/>
+        </w:rPr>
+        <w:t xml:space="preserve"> </w:t>
       </w:r>
     </w:p>
     <w:p>
@@ -94,7 +110,7 @@
           <w:noProof/>
         </w:rPr>
         <w:drawing>
-          <wp:inline distT="0" distB="0" distL="0" distR="0" wp14:anchorId="71D5B824" wp14:editId="7DE7218D">
+          <wp:inline distT="0" distB="0" distL="0" distR="0" wp14:anchorId="63BD4B45" wp14:editId="6FFD8D5A">
             <wp:extent cx="5943600" cy="3619500"/>
             <wp:effectExtent l="0" t="0" r="0" b="0"/>
             <wp:docPr id="1" name="Picture 1"/>
@@ -162,7 +178,25 @@
           <w:iCs/>
           <w:sz w:val="24"/>
         </w:rPr>
-        <w:t>Containers are similar to VMs, but they have relaxed isolation properties to share the Operating System (OS) among the applications. Therefore, containers are considered lightweight. Similar to a VM, a container has its own filesystem, CPU, memory, process space, and more. As they are decoupled from the underlying infrastructure, they are portable across clouds and OS distributions.</w:t>
+        <w:t xml:space="preserve">Containers are similar to VMs, but they have relaxed isolation properties to share the Operating System (OS) among the applications. Therefore, containers are considered lightweight. Similar to a VM, a container has its own </w:t>
+      </w:r>
+      <w:proofErr w:type="spellStart"/>
+      <w:r>
+        <w:rPr>
+          <w:i/>
+          <w:iCs/>
+          <w:sz w:val="24"/>
+        </w:rPr>
+        <w:t>filesystem</w:t>
+      </w:r>
+      <w:proofErr w:type="spellEnd"/>
+      <w:r>
+        <w:rPr>
+          <w:i/>
+          <w:iCs/>
+          <w:sz w:val="24"/>
+        </w:rPr>
+        <w:t>, CPU, memory, process space, and more. As they are decoupled from the underlying infrastructure, they are portable across clouds and OS distributions.</w:t>
       </w:r>
     </w:p>
     <w:p>
@@ -712,7 +746,39 @@
           <w:rStyle w:val="Emphasis"/>
           <w:sz w:val="24"/>
         </w:rPr>
-        <w:t>Kubernetes is not a traditional, all-inclusive PaaS (Platform as a Service) system. Since Kubernetes operates at the container level rather than at the hardware level, it provides some generally applicable features common to PaaS offerings, such as deployment, scaling, load balancing, and lets users integrate their logging, monitoring, and alerting solutions. However, Kubernetes is not monolithic, and these default solutions are optional and pluggable. Kubernetes provides the building blocks for building developer platforms, but preserves user choice and flexibility where it is important.</w:t>
+        <w:t xml:space="preserve">Kubernetes is not a traditional, all-inclusive </w:t>
+      </w:r>
+      <w:proofErr w:type="spellStart"/>
+      <w:r>
+        <w:rPr>
+          <w:rStyle w:val="Emphasis"/>
+          <w:sz w:val="24"/>
+        </w:rPr>
+        <w:t>PaaS</w:t>
+      </w:r>
+      <w:proofErr w:type="spellEnd"/>
+      <w:r>
+        <w:rPr>
+          <w:rStyle w:val="Emphasis"/>
+          <w:sz w:val="24"/>
+        </w:rPr>
+        <w:t xml:space="preserve"> (Platform as a Service) system. Since Kubernetes operates at the container level rather than at the hardware level, it provides some generally applicable features common to </w:t>
+      </w:r>
+      <w:proofErr w:type="spellStart"/>
+      <w:r>
+        <w:rPr>
+          <w:rStyle w:val="Emphasis"/>
+          <w:sz w:val="24"/>
+        </w:rPr>
+        <w:t>PaaS</w:t>
+      </w:r>
+      <w:proofErr w:type="spellEnd"/>
+      <w:r>
+        <w:rPr>
+          <w:rStyle w:val="Emphasis"/>
+          <w:sz w:val="24"/>
+        </w:rPr>
+        <w:t xml:space="preserve"> offerings, such as deployment, scaling, load balancing, and lets users integrate their logging, monitoring, and alerting solutions. However, Kubernetes is not monolithic, and these default solutions are optional and pluggable. Kubernetes provides the building blocks for building developer platforms, but preserves user choice and flexibility where it is important.</w:t>
       </w:r>
     </w:p>
     <w:p>
@@ -759,7 +825,23 @@
           <w:rStyle w:val="Emphasis"/>
           <w:sz w:val="24"/>
         </w:rPr>
-        <w:t>Does not limit the types of applications supported. Kubernetes aims to support an extremely diverse variety of workloads, including stateless, stateful, and data-processing workloads. If an application can run in a container, it should run great on Kubernetes.</w:t>
+        <w:t xml:space="preserve">Does not limit the types of applications supported. Kubernetes aims to support an extremely diverse variety of workloads, including stateless, </w:t>
+      </w:r>
+      <w:proofErr w:type="spellStart"/>
+      <w:r>
+        <w:rPr>
+          <w:rStyle w:val="Emphasis"/>
+          <w:sz w:val="24"/>
+        </w:rPr>
+        <w:t>stateful</w:t>
+      </w:r>
+      <w:proofErr w:type="spellEnd"/>
+      <w:r>
+        <w:rPr>
+          <w:rStyle w:val="Emphasis"/>
+          <w:sz w:val="24"/>
+        </w:rPr>
+        <w:t>, and data-processing workloads. If an application can run in a container, it should run great on Kubernetes.</w:t>
       </w:r>
     </w:p>
     <w:p>
@@ -801,7 +883,23 @@
           <w:rStyle w:val="Emphasis"/>
           <w:sz w:val="24"/>
         </w:rPr>
-        <w:t>Does not provide application-level services, such as middleware (for example, message buses), data-processing frameworks (for example, Spark), databases (for example, MySQL), caches, nor cluster storage systems (for example, Ceph) as built-in services. Such components can run on Kubernetes, and/or can be accessed by applications running on Kubernetes through portable mechanisms, such as the Open Service Broker.</w:t>
+        <w:t xml:space="preserve">Does not provide application-level services, such as middleware (for example, message buses), data-processing frameworks (for example, Spark), databases (for example, MySQL), caches, nor cluster storage systems (for example, </w:t>
+      </w:r>
+      <w:proofErr w:type="spellStart"/>
+      <w:r>
+        <w:rPr>
+          <w:rStyle w:val="Emphasis"/>
+          <w:sz w:val="24"/>
+        </w:rPr>
+        <w:t>Ceph</w:t>
+      </w:r>
+      <w:proofErr w:type="spellEnd"/>
+      <w:r>
+        <w:rPr>
+          <w:rStyle w:val="Emphasis"/>
+          <w:sz w:val="24"/>
+        </w:rPr>
+        <w:t>) as built-in services. Such components can run on Kubernetes, and/or can be accessed by applications running on Kubernetes through portable mechanisms, such as the Open Service Broker.</w:t>
       </w:r>
     </w:p>
     <w:p>
@@ -843,7 +941,23 @@
           <w:rStyle w:val="Emphasis"/>
           <w:sz w:val="24"/>
         </w:rPr>
-        <w:t>Does not provide nor mandate a configuration language/system (for example, Jsonnet). It provides a declarative API that may be targeted by arbitrary forms of declarative specifications.</w:t>
+        <w:t xml:space="preserve">Does not provide nor mandate a configuration language/system (for example, </w:t>
+      </w:r>
+      <w:proofErr w:type="spellStart"/>
+      <w:r>
+        <w:rPr>
+          <w:rStyle w:val="Emphasis"/>
+          <w:sz w:val="24"/>
+        </w:rPr>
+        <w:t>Jsonnet</w:t>
+      </w:r>
+      <w:proofErr w:type="spellEnd"/>
+      <w:r>
+        <w:rPr>
+          <w:rStyle w:val="Emphasis"/>
+          <w:sz w:val="24"/>
+        </w:rPr>
+        <w:t>). It provides a declarative API that may be targeted by arbitrary forms of declarative specifications.</w:t>
       </w:r>
     </w:p>
     <w:p>
@@ -885,7 +999,23 @@
           <w:rStyle w:val="Emphasis"/>
           <w:sz w:val="24"/>
         </w:rPr>
-        <w:t>Additionally, Kubernetes is not a mere orchestration system. In fact, it eliminates the need for orchestration. The technical definition of orchestration is execution of a defined workflow: first do A, then B, then C. In contrast, Kubernetes comprises a set of independent, composable control processes that continuously drive the current state towards the provided desired state. It shouldn’t matter how you get from A to C. Centralized control is also not required. This results in a system that is easier to use and more powerful, robust, resilient, and extensible</w:t>
+        <w:t xml:space="preserve">Additionally, Kubernetes is not a mere orchestration system. In fact, it eliminates the need for orchestration. The technical definition of orchestration is execution of a defined workflow: first do A, then B, then C. In contrast, Kubernetes comprises a set of independent, </w:t>
+      </w:r>
+      <w:proofErr w:type="spellStart"/>
+      <w:r>
+        <w:rPr>
+          <w:rStyle w:val="Emphasis"/>
+          <w:sz w:val="24"/>
+        </w:rPr>
+        <w:t>composable</w:t>
+      </w:r>
+      <w:proofErr w:type="spellEnd"/>
+      <w:r>
+        <w:rPr>
+          <w:rStyle w:val="Emphasis"/>
+          <w:sz w:val="24"/>
+        </w:rPr>
+        <w:t xml:space="preserve"> control processes that continuously drive the current state towards the provided desired state. It shouldn’t matter how you get from A to C. Centralized control is also not required. This results in a system that is easier to use and more powerful, robust, resilient, and extensible</w:t>
       </w:r>
       <w:r>
         <w:rPr>
@@ -1096,10 +1226,11 @@
         <w:rPr>
           <w:i/>
           <w:iCs/>
+          <w:noProof/>
           <w:sz w:val="24"/>
         </w:rPr>
         <w:drawing>
-          <wp:inline distT="0" distB="0" distL="0" distR="0">
+          <wp:inline distT="0" distB="0" distL="0" distR="0" wp14:anchorId="6D249620" wp14:editId="2FA04123">
             <wp:extent cx="6470015" cy="3171825"/>
             <wp:effectExtent l="0" t="0" r="6985" b="9525"/>
             <wp:docPr id="3" name="Picture 3" descr="Components of Kubernetes"/>
@@ -1249,6 +1380,7 @@
           <w:sz w:val="24"/>
         </w:rPr>
       </w:pPr>
+      <w:proofErr w:type="spellStart"/>
       <w:r>
         <w:rPr>
           <w:b/>
@@ -1259,6 +1391,7 @@
         </w:rPr>
         <w:t>kube-apiserver</w:t>
       </w:r>
+      <w:proofErr w:type="spellEnd"/>
     </w:p>
     <w:p>
       <w:pPr>
@@ -1309,19 +1442,57 @@
         </w:rPr>
         <w:t xml:space="preserve">The main implementation of a Kubernetes API server is </w:t>
       </w:r>
+      <w:proofErr w:type="spellStart"/>
       <w:r>
         <w:rPr>
           <w:sz w:val="24"/>
         </w:rPr>
         <w:t>kube-apiserver</w:t>
       </w:r>
-      <w:r>
-        <w:rPr>
-          <w:i/>
-          <w:iCs/>
-          <w:sz w:val="24"/>
-        </w:rPr>
-        <w:t>. kube-apiserver is designed to scale horizontally—that is, it scales by deploying more instances. You can run several instances of kube-apiserver and balance traffic between those instances.</w:t>
+      <w:proofErr w:type="spellEnd"/>
+      <w:r>
+        <w:rPr>
+          <w:i/>
+          <w:iCs/>
+          <w:sz w:val="24"/>
+        </w:rPr>
+        <w:t xml:space="preserve">. </w:t>
+      </w:r>
+      <w:proofErr w:type="spellStart"/>
+      <w:r>
+        <w:rPr>
+          <w:i/>
+          <w:iCs/>
+          <w:sz w:val="24"/>
+        </w:rPr>
+        <w:t>kube-apiserver</w:t>
+      </w:r>
+      <w:proofErr w:type="spellEnd"/>
+      <w:r>
+        <w:rPr>
+          <w:i/>
+          <w:iCs/>
+          <w:sz w:val="24"/>
+        </w:rPr>
+        <w:t xml:space="preserve"> is designed to scale horizontally—that is, it scales by deploying more instances. You can run several instances of </w:t>
+      </w:r>
+      <w:proofErr w:type="spellStart"/>
+      <w:r>
+        <w:rPr>
+          <w:i/>
+          <w:iCs/>
+          <w:sz w:val="24"/>
+        </w:rPr>
+        <w:t>kube-apiserver</w:t>
+      </w:r>
+      <w:proofErr w:type="spellEnd"/>
+      <w:r>
+        <w:rPr>
+          <w:i/>
+          <w:iCs/>
+          <w:sz w:val="24"/>
+        </w:rPr>
+        <w:t xml:space="preserve"> and balance traffic between those instances.</w:t>
       </w:r>
     </w:p>
     <w:p>
@@ -1335,6 +1506,7 @@
           <w:sz w:val="24"/>
         </w:rPr>
       </w:pPr>
+      <w:proofErr w:type="spellStart"/>
       <w:r>
         <w:rPr>
           <w:b/>
@@ -1345,6 +1517,7 @@
         </w:rPr>
         <w:t>etcd</w:t>
       </w:r>
+      <w:proofErr w:type="spellEnd"/>
     </w:p>
     <w:p>
       <w:pPr>
@@ -1379,7 +1552,25 @@
           <w:iCs/>
           <w:sz w:val="24"/>
         </w:rPr>
-        <w:t xml:space="preserve">If your Kubernetes cluster uses etcd as its backing store, make sure you have a </w:t>
+        <w:t xml:space="preserve">If your Kubernetes cluster uses </w:t>
+      </w:r>
+      <w:proofErr w:type="spellStart"/>
+      <w:r>
+        <w:rPr>
+          <w:i/>
+          <w:iCs/>
+          <w:sz w:val="24"/>
+        </w:rPr>
+        <w:t>etcd</w:t>
+      </w:r>
+      <w:proofErr w:type="spellEnd"/>
+      <w:r>
+        <w:rPr>
+          <w:i/>
+          <w:iCs/>
+          <w:sz w:val="24"/>
+        </w:rPr>
+        <w:t xml:space="preserve"> as its backing store, make sure you have a </w:t>
       </w:r>
       <w:hyperlink r:id="rId11" w:anchor="backing-up-an-etcd-cluster" w:history="1">
         <w:r>
@@ -1414,7 +1605,25 @@
           <w:iCs/>
           <w:sz w:val="24"/>
         </w:rPr>
-        <w:t xml:space="preserve">You can find in-depth information about etcd in the official </w:t>
+        <w:t xml:space="preserve">You can find in-depth information about </w:t>
+      </w:r>
+      <w:proofErr w:type="spellStart"/>
+      <w:r>
+        <w:rPr>
+          <w:i/>
+          <w:iCs/>
+          <w:sz w:val="24"/>
+        </w:rPr>
+        <w:t>etcd</w:t>
+      </w:r>
+      <w:proofErr w:type="spellEnd"/>
+      <w:r>
+        <w:rPr>
+          <w:i/>
+          <w:iCs/>
+          <w:sz w:val="24"/>
+        </w:rPr>
+        <w:t xml:space="preserve"> in the official </w:t>
       </w:r>
       <w:hyperlink r:id="rId12" w:history="1">
         <w:r>
@@ -1445,6 +1654,7 @@
           <w:sz w:val="24"/>
         </w:rPr>
       </w:pPr>
+      <w:proofErr w:type="spellStart"/>
       <w:r>
         <w:rPr>
           <w:b/>
@@ -1453,7 +1663,18 @@
           <w:iCs/>
           <w:sz w:val="24"/>
         </w:rPr>
-        <w:t>kube-scheduler</w:t>
+        <w:t>kube</w:t>
+      </w:r>
+      <w:proofErr w:type="spellEnd"/>
+      <w:r>
+        <w:rPr>
+          <w:b/>
+          <w:bCs/>
+          <w:i/>
+          <w:iCs/>
+          <w:sz w:val="24"/>
+        </w:rPr>
+        <w:t>-scheduler</w:t>
       </w:r>
     </w:p>
     <w:p>
@@ -1532,6 +1753,7 @@
           <w:sz w:val="24"/>
         </w:rPr>
       </w:pPr>
+      <w:proofErr w:type="spellStart"/>
       <w:r>
         <w:rPr>
           <w:b/>
@@ -1540,7 +1762,18 @@
           <w:iCs/>
           <w:sz w:val="24"/>
         </w:rPr>
-        <w:t>kube-controller-manager</w:t>
+        <w:t>kube</w:t>
+      </w:r>
+      <w:proofErr w:type="spellEnd"/>
+      <w:r>
+        <w:rPr>
+          <w:b/>
+          <w:bCs/>
+          <w:i/>
+          <w:iCs/>
+          <w:sz w:val="24"/>
+        </w:rPr>
+        <w:t>-controller-manager</w:t>
       </w:r>
     </w:p>
     <w:p>
@@ -1800,7 +2033,25 @@
           <w:iCs/>
           <w:sz w:val="24"/>
         </w:rPr>
-        <w:t>As with the kube-controller-manager, the cloud-controller-manager combines several logically independent control loops into a single binary that you run as a single process. You can scale horizontally (run more than one copy) to improve performance or to help tolerate failures.</w:t>
+        <w:t xml:space="preserve">As with the </w:t>
+      </w:r>
+      <w:proofErr w:type="spellStart"/>
+      <w:r>
+        <w:rPr>
+          <w:i/>
+          <w:iCs/>
+          <w:sz w:val="24"/>
+        </w:rPr>
+        <w:t>kube</w:t>
+      </w:r>
+      <w:proofErr w:type="spellEnd"/>
+      <w:r>
+        <w:rPr>
+          <w:i/>
+          <w:iCs/>
+          <w:sz w:val="24"/>
+        </w:rPr>
+        <w:t>-controller-manager, the cloud-controller-manager combines several logically independent control loops into a single binary that you run as a single process. You can scale horizontally (run more than one copy) to improve performance or to help tolerate failures.</w:t>
       </w:r>
     </w:p>
     <w:p>
@@ -1939,6 +2190,7 @@
           <w:sz w:val="24"/>
         </w:rPr>
       </w:pPr>
+      <w:proofErr w:type="spellStart"/>
       <w:r>
         <w:rPr>
           <w:b/>
@@ -1949,6 +2201,7 @@
         </w:rPr>
         <w:t>kubelet</w:t>
       </w:r>
+      <w:proofErr w:type="spellEnd"/>
     </w:p>
     <w:p>
       <w:pPr>
@@ -2025,7 +2278,79 @@
           <w:iCs/>
           <w:sz w:val="24"/>
         </w:rPr>
-        <w:t>The kubelet takes a set of PodSpecs that are provided through various mechanisms and ensures that the containers described in those PodSpecs are running and healthy. The kubelet doesn’t manage containers which were not created by Kubernetes.</w:t>
+        <w:t xml:space="preserve">The </w:t>
+      </w:r>
+      <w:proofErr w:type="spellStart"/>
+      <w:r>
+        <w:rPr>
+          <w:i/>
+          <w:iCs/>
+          <w:sz w:val="24"/>
+        </w:rPr>
+        <w:t>kubelet</w:t>
+      </w:r>
+      <w:proofErr w:type="spellEnd"/>
+      <w:r>
+        <w:rPr>
+          <w:i/>
+          <w:iCs/>
+          <w:sz w:val="24"/>
+        </w:rPr>
+        <w:t xml:space="preserve"> takes a set of </w:t>
+      </w:r>
+      <w:proofErr w:type="spellStart"/>
+      <w:r>
+        <w:rPr>
+          <w:i/>
+          <w:iCs/>
+          <w:sz w:val="24"/>
+        </w:rPr>
+        <w:t>PodSpecs</w:t>
+      </w:r>
+      <w:proofErr w:type="spellEnd"/>
+      <w:r>
+        <w:rPr>
+          <w:i/>
+          <w:iCs/>
+          <w:sz w:val="24"/>
+        </w:rPr>
+        <w:t xml:space="preserve"> that are provided through various mechanisms and ensures that the containers described in those </w:t>
+      </w:r>
+      <w:proofErr w:type="spellStart"/>
+      <w:r>
+        <w:rPr>
+          <w:i/>
+          <w:iCs/>
+          <w:sz w:val="24"/>
+        </w:rPr>
+        <w:t>PodSpecs</w:t>
+      </w:r>
+      <w:proofErr w:type="spellEnd"/>
+      <w:r>
+        <w:rPr>
+          <w:i/>
+          <w:iCs/>
+          <w:sz w:val="24"/>
+        </w:rPr>
+        <w:t xml:space="preserve"> are running and healthy. The </w:t>
+      </w:r>
+      <w:proofErr w:type="spellStart"/>
+      <w:r>
+        <w:rPr>
+          <w:i/>
+          <w:iCs/>
+          <w:sz w:val="24"/>
+        </w:rPr>
+        <w:t>kubelet</w:t>
+      </w:r>
+      <w:proofErr w:type="spellEnd"/>
+      <w:r>
+        <w:rPr>
+          <w:i/>
+          <w:iCs/>
+          <w:sz w:val="24"/>
+        </w:rPr>
+        <w:t xml:space="preserve"> doesn’t manage containers which were not created by Kubernetes.</w:t>
       </w:r>
     </w:p>
     <w:p>
@@ -2039,6 +2364,7 @@
           <w:sz w:val="24"/>
         </w:rPr>
       </w:pPr>
+      <w:proofErr w:type="spellStart"/>
       <w:r>
         <w:rPr>
           <w:b/>
@@ -2047,25 +2373,46 @@
           <w:iCs/>
           <w:sz w:val="24"/>
         </w:rPr>
-        <w:t>kube-proxy</w:t>
-      </w:r>
-    </w:p>
-    <w:p>
-      <w:pPr>
-        <w:spacing w:line="360" w:lineRule="auto"/>
-        <w:rPr>
-          <w:i/>
-          <w:iCs/>
-          <w:sz w:val="24"/>
-        </w:rPr>
-      </w:pPr>
-      <w:r>
-        <w:rPr>
-          <w:i/>
-          <w:iCs/>
-          <w:sz w:val="24"/>
-        </w:rPr>
-        <w:t xml:space="preserve">kube-proxy is a network proxy that runs on each </w:t>
+        <w:t>kube</w:t>
+      </w:r>
+      <w:proofErr w:type="spellEnd"/>
+      <w:r>
+        <w:rPr>
+          <w:b/>
+          <w:bCs/>
+          <w:i/>
+          <w:iCs/>
+          <w:sz w:val="24"/>
+        </w:rPr>
+        <w:t>-proxy</w:t>
+      </w:r>
+    </w:p>
+    <w:p>
+      <w:pPr>
+        <w:spacing w:line="360" w:lineRule="auto"/>
+        <w:rPr>
+          <w:i/>
+          <w:iCs/>
+          <w:sz w:val="24"/>
+        </w:rPr>
+      </w:pPr>
+      <w:proofErr w:type="spellStart"/>
+      <w:r>
+        <w:rPr>
+          <w:i/>
+          <w:iCs/>
+          <w:sz w:val="24"/>
+        </w:rPr>
+        <w:t>kube</w:t>
+      </w:r>
+      <w:proofErr w:type="spellEnd"/>
+      <w:r>
+        <w:rPr>
+          <w:i/>
+          <w:iCs/>
+          <w:sz w:val="24"/>
+        </w:rPr>
+        <w:t xml:space="preserve">-proxy is a network proxy that runs on each </w:t>
       </w:r>
       <w:r>
         <w:rPr>
@@ -2105,11 +2452,19 @@
           <w:sz w:val="24"/>
         </w:rPr>
       </w:pPr>
-      <w:r>
-        <w:rPr>
-          <w:sz w:val="24"/>
-        </w:rPr>
-        <w:t>kube-proxy</w:t>
+      <w:proofErr w:type="spellStart"/>
+      <w:r>
+        <w:rPr>
+          <w:sz w:val="24"/>
+        </w:rPr>
+        <w:t>kube</w:t>
+      </w:r>
+      <w:proofErr w:type="spellEnd"/>
+      <w:r>
+        <w:rPr>
+          <w:sz w:val="24"/>
+        </w:rPr>
+        <w:t>-proxy</w:t>
       </w:r>
       <w:r>
         <w:rPr>
@@ -2129,13 +2484,41 @@
           <w:sz w:val="24"/>
         </w:rPr>
       </w:pPr>
-      <w:r>
-        <w:rPr>
-          <w:i/>
-          <w:iCs/>
-          <w:sz w:val="24"/>
-        </w:rPr>
-        <w:t>kube-proxy uses the operating system packet filtering layer if there is one and it's available. Otherwise, kube-proxy forwards the traffic itself.</w:t>
+      <w:proofErr w:type="spellStart"/>
+      <w:r>
+        <w:rPr>
+          <w:i/>
+          <w:iCs/>
+          <w:sz w:val="24"/>
+        </w:rPr>
+        <w:t>kube</w:t>
+      </w:r>
+      <w:proofErr w:type="spellEnd"/>
+      <w:r>
+        <w:rPr>
+          <w:i/>
+          <w:iCs/>
+          <w:sz w:val="24"/>
+        </w:rPr>
+        <w:t xml:space="preserve">-proxy uses the operating system packet filtering layer if there is one and it's available. Otherwise, </w:t>
+      </w:r>
+      <w:proofErr w:type="spellStart"/>
+      <w:r>
+        <w:rPr>
+          <w:i/>
+          <w:iCs/>
+          <w:sz w:val="24"/>
+        </w:rPr>
+        <w:t>kube</w:t>
+      </w:r>
+      <w:proofErr w:type="spellEnd"/>
+      <w:r>
+        <w:rPr>
+          <w:i/>
+          <w:iCs/>
+          <w:sz w:val="24"/>
+        </w:rPr>
+        <w:t>-proxy forwards the traffic itself.</w:t>
       </w:r>
     </w:p>
     <w:p>
@@ -2214,12 +2597,21 @@
         <w:t xml:space="preserve">, </w:t>
       </w:r>
       <w:hyperlink r:id="rId14" w:tgtFrame="_blank" w:history="1">
+        <w:proofErr w:type="spellStart"/>
         <w:r>
           <w:rPr>
             <w:rStyle w:val="Hyperlink"/>
             <w:sz w:val="24"/>
           </w:rPr>
-          <w:t xml:space="preserve">containerd </w:t>
+          <w:t>containerd</w:t>
+        </w:r>
+        <w:proofErr w:type="spellEnd"/>
+        <w:r>
+          <w:rPr>
+            <w:rStyle w:val="Hyperlink"/>
+            <w:sz w:val="24"/>
+          </w:rPr>
+          <w:t xml:space="preserve"> </w:t>
         </w:r>
       </w:hyperlink>
       <w:r>
@@ -2276,6 +2668,7 @@
           <w:sz w:val="24"/>
         </w:rPr>
       </w:pPr>
+      <w:proofErr w:type="spellStart"/>
       <w:r>
         <w:rPr>
           <w:b/>
@@ -2286,42 +2679,79 @@
         </w:rPr>
         <w:t>Addons</w:t>
       </w:r>
-    </w:p>
-    <w:p>
-      <w:pPr>
-        <w:spacing w:line="360" w:lineRule="auto"/>
-        <w:rPr>
-          <w:i/>
-          <w:iCs/>
-          <w:sz w:val="24"/>
-        </w:rPr>
-      </w:pPr>
-      <w:r>
-        <w:rPr>
-          <w:i/>
-          <w:iCs/>
-          <w:sz w:val="24"/>
-        </w:rPr>
-        <w:t>Addons use Kubernetes resources (</w:t>
+      <w:proofErr w:type="spellEnd"/>
+    </w:p>
+    <w:p>
+      <w:pPr>
+        <w:spacing w:line="360" w:lineRule="auto"/>
+        <w:rPr>
+          <w:i/>
+          <w:iCs/>
+          <w:sz w:val="24"/>
+        </w:rPr>
+      </w:pPr>
+      <w:proofErr w:type="spellStart"/>
+      <w:r>
+        <w:rPr>
+          <w:i/>
+          <w:iCs/>
+          <w:sz w:val="24"/>
+        </w:rPr>
+        <w:t>Addons</w:t>
+      </w:r>
+      <w:proofErr w:type="spellEnd"/>
+      <w:r>
+        <w:rPr>
+          <w:i/>
+          <w:iCs/>
+          <w:sz w:val="24"/>
+        </w:rPr>
+        <w:t xml:space="preserve"> use Kubernetes resources (</w:t>
+      </w:r>
+      <w:proofErr w:type="spellStart"/>
+      <w:r>
+        <w:fldChar w:fldCharType="begin"/>
+      </w:r>
+      <w:r>
+        <w:instrText xml:space="preserve"> HYPERLINK "https://kubernetes.io/docs/concepts/workloads/</w:instrText>
+      </w:r>
+      <w:r>
+        <w:instrText xml:space="preserve">controllers/daemonset" \t "_blank" </w:instrText>
+      </w:r>
+      <w:r>
+        <w:fldChar w:fldCharType="separate"/>
+      </w:r>
+      <w:r>
+        <w:rPr>
+          <w:rStyle w:val="Hyperlink"/>
+          <w:sz w:val="24"/>
+        </w:rPr>
+        <w:t>DaemonSet</w:t>
+      </w:r>
+      <w:proofErr w:type="spellEnd"/>
+      <w:r>
+        <w:rPr>
+          <w:rStyle w:val="Hyperlink"/>
+          <w:sz w:val="24"/>
+        </w:rPr>
+        <w:t xml:space="preserve"> </w:t>
+      </w:r>
+      <w:r>
+        <w:rPr>
+          <w:rStyle w:val="Hyperlink"/>
+          <w:sz w:val="24"/>
+        </w:rPr>
+        <w:fldChar w:fldCharType="end"/>
+      </w:r>
+      <w:r>
+        <w:rPr>
+          <w:i/>
+          <w:iCs/>
+          <w:sz w:val="24"/>
+        </w:rPr>
+        <w:t xml:space="preserve">, </w:t>
       </w:r>
       <w:hyperlink r:id="rId17" w:tgtFrame="_blank" w:history="1">
-        <w:r>
-          <w:rPr>
-            <w:rStyle w:val="Hyperlink"/>
-            <w:sz w:val="24"/>
-          </w:rPr>
-          <w:t xml:space="preserve">DaemonSet </w:t>
-        </w:r>
-      </w:hyperlink>
-      <w:r>
-        <w:rPr>
-          <w:i/>
-          <w:iCs/>
-          <w:sz w:val="24"/>
-        </w:rPr>
-        <w:t xml:space="preserve">, </w:t>
-      </w:r>
-      <w:hyperlink r:id="rId18" w:tgtFrame="_blank" w:history="1">
         <w:r>
           <w:rPr>
             <w:rStyle w:val="Hyperlink"/>
@@ -2336,27 +2766,136 @@
           <w:iCs/>
           <w:sz w:val="24"/>
         </w:rPr>
-        <w:t>, etc) to implement cluster features. Because these are providing cluster-level features, namespaced resources for addons belong within the kube-system namespace.</w:t>
-      </w:r>
-    </w:p>
-    <w:p>
-      <w:pPr>
-        <w:spacing w:line="360" w:lineRule="auto"/>
-        <w:rPr>
-          <w:i/>
-          <w:iCs/>
-          <w:sz w:val="24"/>
-        </w:rPr>
-      </w:pPr>
-      <w:r>
-        <w:rPr>
-          <w:i/>
-          <w:iCs/>
-          <w:sz w:val="24"/>
-        </w:rPr>
-        <w:t xml:space="preserve">Selected addons are described below; for an extended list of available addons, please see </w:t>
-      </w:r>
-      <w:hyperlink r:id="rId19" w:history="1">
+        <w:t xml:space="preserve">, </w:t>
+      </w:r>
+      <w:proofErr w:type="spellStart"/>
+      <w:r>
+        <w:rPr>
+          <w:i/>
+          <w:iCs/>
+          <w:sz w:val="24"/>
+        </w:rPr>
+        <w:t>etc</w:t>
+      </w:r>
+      <w:proofErr w:type="spellEnd"/>
+      <w:r>
+        <w:rPr>
+          <w:i/>
+          <w:iCs/>
+          <w:sz w:val="24"/>
+        </w:rPr>
+        <w:t xml:space="preserve">) to implement cluster features. Because these are providing cluster-level features, </w:t>
+      </w:r>
+      <w:proofErr w:type="spellStart"/>
+      <w:r>
+        <w:rPr>
+          <w:i/>
+          <w:iCs/>
+          <w:sz w:val="24"/>
+        </w:rPr>
+        <w:t>namespaced</w:t>
+      </w:r>
+      <w:proofErr w:type="spellEnd"/>
+      <w:r>
+        <w:rPr>
+          <w:i/>
+          <w:iCs/>
+          <w:sz w:val="24"/>
+        </w:rPr>
+        <w:t xml:space="preserve"> resources for </w:t>
+      </w:r>
+      <w:proofErr w:type="spellStart"/>
+      <w:r>
+        <w:rPr>
+          <w:i/>
+          <w:iCs/>
+          <w:sz w:val="24"/>
+        </w:rPr>
+        <w:t>addons</w:t>
+      </w:r>
+      <w:proofErr w:type="spellEnd"/>
+      <w:r>
+        <w:rPr>
+          <w:i/>
+          <w:iCs/>
+          <w:sz w:val="24"/>
+        </w:rPr>
+        <w:t xml:space="preserve"> belong within the </w:t>
+      </w:r>
+      <w:proofErr w:type="spellStart"/>
+      <w:r>
+        <w:rPr>
+          <w:i/>
+          <w:iCs/>
+          <w:sz w:val="24"/>
+        </w:rPr>
+        <w:t>kube</w:t>
+      </w:r>
+      <w:proofErr w:type="spellEnd"/>
+      <w:r>
+        <w:rPr>
+          <w:i/>
+          <w:iCs/>
+          <w:sz w:val="24"/>
+        </w:rPr>
+        <w:t>-system namespace.</w:t>
+      </w:r>
+    </w:p>
+    <w:p>
+      <w:pPr>
+        <w:spacing w:line="360" w:lineRule="auto"/>
+        <w:rPr>
+          <w:i/>
+          <w:iCs/>
+          <w:sz w:val="24"/>
+        </w:rPr>
+      </w:pPr>
+      <w:r>
+        <w:rPr>
+          <w:i/>
+          <w:iCs/>
+          <w:sz w:val="24"/>
+        </w:rPr>
+        <w:t xml:space="preserve">Selected </w:t>
+      </w:r>
+      <w:proofErr w:type="spellStart"/>
+      <w:r>
+        <w:rPr>
+          <w:i/>
+          <w:iCs/>
+          <w:sz w:val="24"/>
+        </w:rPr>
+        <w:t>addons</w:t>
+      </w:r>
+      <w:proofErr w:type="spellEnd"/>
+      <w:r>
+        <w:rPr>
+          <w:i/>
+          <w:iCs/>
+          <w:sz w:val="24"/>
+        </w:rPr>
+        <w:t xml:space="preserve"> are described below; for an extended list of available </w:t>
+      </w:r>
+      <w:proofErr w:type="spellStart"/>
+      <w:r>
+        <w:rPr>
+          <w:i/>
+          <w:iCs/>
+          <w:sz w:val="24"/>
+        </w:rPr>
+        <w:t>addons</w:t>
+      </w:r>
+      <w:proofErr w:type="spellEnd"/>
+      <w:r>
+        <w:rPr>
+          <w:i/>
+          <w:iCs/>
+          <w:sz w:val="24"/>
+        </w:rPr>
+        <w:t xml:space="preserve">, please see </w:t>
+      </w:r>
+      <w:hyperlink r:id="rId18" w:history="1">
+        <w:proofErr w:type="spellStart"/>
         <w:r>
           <w:rPr>
             <w:rStyle w:val="Hyperlink"/>
@@ -2364,6 +2903,7 @@
           </w:rPr>
           <w:t>Addons</w:t>
         </w:r>
+        <w:proofErr w:type="spellEnd"/>
       </w:hyperlink>
       <w:r>
         <w:rPr>
@@ -2411,9 +2951,27 @@
           <w:iCs/>
           <w:sz w:val="24"/>
         </w:rPr>
-        <w:t xml:space="preserve">While the other addons are not strictly required, all Kubernetes clusters should have </w:t>
-      </w:r>
-      <w:hyperlink r:id="rId20" w:history="1">
+        <w:t xml:space="preserve">While the other </w:t>
+      </w:r>
+      <w:proofErr w:type="spellStart"/>
+      <w:r>
+        <w:rPr>
+          <w:i/>
+          <w:iCs/>
+          <w:sz w:val="24"/>
+        </w:rPr>
+        <w:t>addons</w:t>
+      </w:r>
+      <w:proofErr w:type="spellEnd"/>
+      <w:r>
+        <w:rPr>
+          <w:i/>
+          <w:iCs/>
+          <w:sz w:val="24"/>
+        </w:rPr>
+        <w:t xml:space="preserve"> are not strictly required, all Kubernetes clusters should have </w:t>
+      </w:r>
+      <w:hyperlink r:id="rId19" w:history="1">
         <w:r>
           <w:rPr>
             <w:rStyle w:val="Hyperlink"/>
@@ -2498,7 +3056,7 @@
           <w:sz w:val="24"/>
         </w:rPr>
       </w:pPr>
-      <w:hyperlink r:id="rId21" w:history="1">
+      <w:hyperlink r:id="rId20" w:history="1">
         <w:r>
           <w:rPr>
             <w:rStyle w:val="Hyperlink"/>
@@ -2547,7 +3105,7 @@
           <w:sz w:val="24"/>
         </w:rPr>
       </w:pPr>
-      <w:hyperlink r:id="rId22" w:history="1">
+      <w:hyperlink r:id="rId21" w:history="1">
         <w:r>
           <w:rPr>
             <w:rStyle w:val="Hyperlink"/>
@@ -2604,7 +3162,7 @@
         </w:rPr>
         <w:t xml:space="preserve">A </w:t>
       </w:r>
-      <w:hyperlink r:id="rId23" w:history="1">
+      <w:hyperlink r:id="rId22" w:history="1">
         <w:r>
           <w:rPr>
             <w:rStyle w:val="Hyperlink"/>
@@ -2690,10 +3248,76 @@
           <w:noProof/>
         </w:rPr>
         <w:drawing>
-          <wp:inline distT="0" distB="0" distL="0" distR="0" wp14:anchorId="106FD817" wp14:editId="3A472311">
+          <wp:inline distT="0" distB="0" distL="0" distR="0" wp14:anchorId="31EFAAC4" wp14:editId="5276ECE1">
             <wp:extent cx="5943600" cy="3004185"/>
             <wp:effectExtent l="0" t="0" r="0" b="5715"/>
             <wp:docPr id="4" name="Picture 4"/>
+            <wp:cNvGraphicFramePr>
+              <a:graphicFrameLocks xmlns:a="http://schemas.openxmlformats.org/drawingml/2006/main" noChangeAspect="1"/>
+            </wp:cNvGraphicFramePr>
+            <a:graphic xmlns:a="http://schemas.openxmlformats.org/drawingml/2006/main">
+              <a:graphicData uri="http://schemas.openxmlformats.org/drawingml/2006/picture">
+                <pic:pic xmlns:pic="http://schemas.openxmlformats.org/drawingml/2006/picture">
+                  <pic:nvPicPr>
+                    <pic:cNvPr id="1" name=""/>
+                    <pic:cNvPicPr/>
+                  </pic:nvPicPr>
+                  <pic:blipFill>
+                    <a:blip r:embed="rId23"/>
+                    <a:stretch>
+                      <a:fillRect/>
+                    </a:stretch>
+                  </pic:blipFill>
+                  <pic:spPr>
+                    <a:xfrm>
+                      <a:off x="0" y="0"/>
+                      <a:ext cx="5943600" cy="3004185"/>
+                    </a:xfrm>
+                    <a:prstGeom prst="rect">
+                      <a:avLst/>
+                    </a:prstGeom>
+                  </pic:spPr>
+                </pic:pic>
+              </a:graphicData>
+            </a:graphic>
+          </wp:inline>
+        </w:drawing>
+      </w:r>
+    </w:p>
+    <w:p>
+      <w:pPr>
+        <w:spacing w:line="360" w:lineRule="auto"/>
+        <w:rPr>
+          <w:rStyle w:val="Emphasis"/>
+          <w:sz w:val="24"/>
+        </w:rPr>
+      </w:pPr>
+      <w:r>
+        <w:rPr>
+          <w:rStyle w:val="Emphasis"/>
+          <w:sz w:val="24"/>
+        </w:rPr>
+        <w:t>Pod creation using YAML</w:t>
+      </w:r>
+    </w:p>
+    <w:p>
+      <w:pPr>
+        <w:spacing w:line="360" w:lineRule="auto"/>
+        <w:rPr>
+          <w:rStyle w:val="Emphasis"/>
+          <w:sz w:val="24"/>
+        </w:rPr>
+      </w:pPr>
+      <w:r>
+        <w:rPr>
+          <w:noProof/>
+        </w:rPr>
+        <w:lastRenderedPageBreak/>
+        <w:drawing>
+          <wp:inline distT="0" distB="0" distL="0" distR="0" wp14:anchorId="376A5F1D" wp14:editId="06CF9A2E">
+            <wp:extent cx="5943600" cy="2484755"/>
+            <wp:effectExtent l="0" t="0" r="0" b="0"/>
+            <wp:docPr id="5" name="Picture 5"/>
             <wp:cNvGraphicFramePr>
               <a:graphicFrameLocks xmlns:a="http://schemas.openxmlformats.org/drawingml/2006/main" noChangeAspect="1"/>
             </wp:cNvGraphicFramePr>
@@ -2713,7 +3337,7 @@
                   <pic:spPr>
                     <a:xfrm>
                       <a:off x="0" y="0"/>
-                      <a:ext cx="5943600" cy="3004185"/>
+                      <a:ext cx="5943600" cy="2484755"/>
                     </a:xfrm>
                     <a:prstGeom prst="rect">
                       <a:avLst/>
@@ -2734,32 +3358,281 @@
           <w:sz w:val="24"/>
         </w:rPr>
       </w:pPr>
-      <w:r>
-        <w:rPr>
-          <w:rStyle w:val="Emphasis"/>
-          <w:sz w:val="24"/>
-        </w:rPr>
-        <w:t>Pod creation using YAML</w:t>
-      </w:r>
-    </w:p>
-    <w:p>
-      <w:pPr>
-        <w:spacing w:line="360" w:lineRule="auto"/>
-        <w:rPr>
-          <w:rStyle w:val="Emphasis"/>
-          <w:sz w:val="24"/>
-        </w:rPr>
-      </w:pPr>
+    </w:p>
+    <w:p>
+      <w:pPr>
+        <w:pStyle w:val="IntenseQuote"/>
+        <w:rPr>
+          <w:b/>
+          <w:sz w:val="28"/>
+        </w:rPr>
+      </w:pPr>
+      <w:r>
+        <w:rPr>
+          <w:b/>
+          <w:sz w:val="28"/>
+        </w:rPr>
+        <w:t>what is a replica and why do we need a replication controller.</w:t>
+      </w:r>
+      <w:r>
+        <w:rPr>
+          <w:b/>
+          <w:sz w:val="28"/>
+        </w:rPr>
+        <w:t xml:space="preserve"> &amp; </w:t>
+      </w:r>
+      <w:proofErr w:type="spellStart"/>
+      <w:r>
+        <w:rPr>
+          <w:b/>
+          <w:sz w:val="28"/>
+        </w:rPr>
+        <w:t>ReplicaSet</w:t>
+      </w:r>
+      <w:proofErr w:type="spellEnd"/>
+    </w:p>
+    <w:p>
+      <w:pPr>
+        <w:spacing w:line="360" w:lineRule="auto"/>
+        <w:jc w:val="both"/>
+        <w:rPr>
+          <w:sz w:val="24"/>
+        </w:rPr>
+      </w:pPr>
+      <w:r>
+        <w:rPr>
+          <w:sz w:val="24"/>
+        </w:rPr>
+        <w:t>Let's go back to our first scenario where we had a single pod running our application. What if for some reason our application crashes and the part fails users will no longer be able to access our application to prevent users from losing access to our application. We would like to have more than one instance or pod running at the same time.</w:t>
+      </w:r>
+      <w:r>
+        <w:rPr>
+          <w:sz w:val="24"/>
+        </w:rPr>
+        <w:t xml:space="preserve"> </w:t>
+      </w:r>
+      <w:r>
+        <w:rPr>
+          <w:sz w:val="24"/>
+        </w:rPr>
+        <w:t>That way if one failed we still have our application running on the other one.</w:t>
+      </w:r>
+      <w:r>
+        <w:rPr>
+          <w:sz w:val="24"/>
+        </w:rPr>
+        <w:t xml:space="preserve"> </w:t>
+      </w:r>
+      <w:r>
+        <w:rPr>
+          <w:sz w:val="24"/>
+        </w:rPr>
+        <w:t>The replication controller helps us run multiple instances of a single part in the cabinet as cluster</w:t>
+      </w:r>
+      <w:r>
+        <w:rPr>
+          <w:sz w:val="24"/>
+        </w:rPr>
+        <w:t xml:space="preserve"> </w:t>
+      </w:r>
+      <w:r>
+        <w:rPr>
+          <w:sz w:val="24"/>
+        </w:rPr>
+        <w:t>thus providing high availability so does that mean you can't use a replication controller if you plan</w:t>
+      </w:r>
+      <w:r>
+        <w:rPr>
+          <w:sz w:val="24"/>
+        </w:rPr>
+        <w:t xml:space="preserve"> </w:t>
+      </w:r>
+      <w:r>
+        <w:rPr>
+          <w:sz w:val="24"/>
+        </w:rPr>
+        <w:t>to have a single pod.</w:t>
+      </w:r>
+    </w:p>
+    <w:p>
+      <w:pPr>
+        <w:spacing w:line="360" w:lineRule="auto"/>
+        <w:jc w:val="both"/>
+        <w:rPr>
+          <w:sz w:val="24"/>
+        </w:rPr>
+      </w:pPr>
+      <w:r>
+        <w:rPr>
+          <w:sz w:val="24"/>
+        </w:rPr>
+        <w:t>No.</w:t>
+      </w:r>
+    </w:p>
+    <w:p>
+      <w:pPr>
+        <w:spacing w:line="360" w:lineRule="auto"/>
+        <w:jc w:val="both"/>
+        <w:rPr>
+          <w:sz w:val="24"/>
+        </w:rPr>
+      </w:pPr>
+      <w:r>
+        <w:rPr>
+          <w:sz w:val="24"/>
+        </w:rPr>
+        <w:t>Even if you have a single pod the replication controller can help by automatically bringing up a new</w:t>
+      </w:r>
+      <w:r>
+        <w:rPr>
+          <w:sz w:val="24"/>
+        </w:rPr>
+        <w:t xml:space="preserve"> </w:t>
+      </w:r>
+      <w:r>
+        <w:rPr>
+          <w:sz w:val="24"/>
+        </w:rPr>
+        <w:t>pod when the existing one fails does the replication controller ensures that the specified number of</w:t>
+      </w:r>
+      <w:r>
+        <w:rPr>
+          <w:sz w:val="24"/>
+        </w:rPr>
+        <w:t xml:space="preserve"> </w:t>
+      </w:r>
+      <w:r>
+        <w:rPr>
+          <w:sz w:val="24"/>
+        </w:rPr>
+        <w:t>parts are running at all times even if it's just one or 100 another reason we need a replication controller</w:t>
+      </w:r>
+      <w:r>
+        <w:rPr>
+          <w:sz w:val="24"/>
+        </w:rPr>
+        <w:t xml:space="preserve"> </w:t>
+      </w:r>
+      <w:r>
+        <w:rPr>
+          <w:sz w:val="24"/>
+        </w:rPr>
+        <w:t>is to create multiple paths to share the load across them.</w:t>
+      </w:r>
+    </w:p>
+    <w:p>
+      <w:pPr>
+        <w:spacing w:line="360" w:lineRule="auto"/>
+        <w:jc w:val="both"/>
+        <w:rPr>
+          <w:sz w:val="24"/>
+        </w:rPr>
+      </w:pPr>
+      <w:r>
+        <w:rPr>
+          <w:sz w:val="24"/>
+        </w:rPr>
+        <w:lastRenderedPageBreak/>
+        <w:t>For example in this simple scenario we have a single pod serving a set of users when the number of users</w:t>
+      </w:r>
+      <w:r>
+        <w:rPr>
+          <w:sz w:val="24"/>
+        </w:rPr>
+        <w:t xml:space="preserve"> </w:t>
+      </w:r>
+      <w:r>
+        <w:rPr>
+          <w:sz w:val="24"/>
+        </w:rPr>
+        <w:t>increase.</w:t>
+      </w:r>
+      <w:r>
+        <w:rPr>
+          <w:sz w:val="24"/>
+        </w:rPr>
+        <w:t xml:space="preserve"> </w:t>
+      </w:r>
+      <w:r>
+        <w:rPr>
+          <w:sz w:val="24"/>
+        </w:rPr>
+        <w:t>We deploy additional pod to balance the load across the two pods if the demand further increases and</w:t>
+      </w:r>
+      <w:r>
+        <w:rPr>
+          <w:sz w:val="24"/>
+        </w:rPr>
+        <w:t xml:space="preserve"> </w:t>
+      </w:r>
+      <w:r>
+        <w:rPr>
+          <w:sz w:val="24"/>
+        </w:rPr>
+        <w:t>if we were to run out of resources on the first node we could deploy additional pods across the other</w:t>
+      </w:r>
+      <w:r>
+        <w:rPr>
+          <w:sz w:val="24"/>
+        </w:rPr>
+        <w:t xml:space="preserve"> </w:t>
+      </w:r>
+      <w:r>
+        <w:rPr>
+          <w:sz w:val="24"/>
+        </w:rPr>
+        <w:t>nodes in the cluster.</w:t>
+      </w:r>
+    </w:p>
+    <w:p>
+      <w:pPr>
+        <w:spacing w:line="360" w:lineRule="auto"/>
+        <w:jc w:val="both"/>
+        <w:rPr>
+          <w:sz w:val="24"/>
+        </w:rPr>
+      </w:pPr>
+      <w:r>
+        <w:rPr>
+          <w:sz w:val="24"/>
+        </w:rPr>
+        <w:t>As you can see the replication controller spans across multiple nodes in the cluster.</w:t>
+      </w:r>
+      <w:r>
+        <w:rPr>
+          <w:sz w:val="24"/>
+        </w:rPr>
+        <w:t xml:space="preserve"> </w:t>
+      </w:r>
+      <w:r>
+        <w:rPr>
+          <w:sz w:val="24"/>
+        </w:rPr>
+        <w:t>It helps us balance the load across multiple paths on different nodes as well as scale our application.</w:t>
+      </w:r>
+    </w:p>
+    <w:p>
+      <w:pPr>
+        <w:pStyle w:val="ListParagraph"/>
+        <w:numPr>
+          <w:ilvl w:val="0"/>
+          <w:numId w:val="5"/>
+        </w:numPr>
+      </w:pPr>
+      <w:r>
+        <w:t>Replica Controller is modified into Replica Set in the latest release, but most of the things remains same with some improvements.</w:t>
+      </w:r>
+    </w:p>
+    <w:p>
       <w:r>
         <w:rPr>
           <w:noProof/>
         </w:rPr>
-        <w:lastRenderedPageBreak/>
         <w:drawing>
-          <wp:inline distT="0" distB="0" distL="0" distR="0" wp14:anchorId="26A1A954" wp14:editId="194626C9">
-            <wp:extent cx="5943600" cy="2484755"/>
-            <wp:effectExtent l="0" t="0" r="0" b="0"/>
-            <wp:docPr id="5" name="Picture 5"/>
+          <wp:inline distT="0" distB="0" distL="0" distR="0" wp14:anchorId="655A847D" wp14:editId="5C99AEF0">
+            <wp:extent cx="6094985" cy="2724150"/>
+            <wp:effectExtent l="0" t="0" r="1270" b="0"/>
+            <wp:docPr id="7" name="Picture 7"/>
             <wp:cNvGraphicFramePr>
               <a:graphicFrameLocks xmlns:a="http://schemas.openxmlformats.org/drawingml/2006/main" noChangeAspect="1"/>
             </wp:cNvGraphicFramePr>
@@ -2779,7 +3652,7 @@
                   <pic:spPr>
                     <a:xfrm>
                       <a:off x="0" y="0"/>
-                      <a:ext cx="5943600" cy="2484755"/>
+                      <a:ext cx="6116129" cy="2733600"/>
                     </a:xfrm>
                     <a:prstGeom prst="rect">
                       <a:avLst/>
@@ -2793,279 +3666,18 @@
       </w:r>
     </w:p>
     <w:p>
-      <w:pPr>
-        <w:spacing w:line="360" w:lineRule="auto"/>
-        <w:rPr>
-          <w:rStyle w:val="Emphasis"/>
-          <w:sz w:val="24"/>
-        </w:rPr>
-      </w:pPr>
-    </w:p>
-    <w:p>
-      <w:pPr>
-        <w:pStyle w:val="IntenseQuote"/>
-        <w:rPr>
-          <w:b/>
-          <w:sz w:val="28"/>
-        </w:rPr>
-      </w:pPr>
-      <w:r>
-        <w:rPr>
-          <w:b/>
-          <w:sz w:val="28"/>
-        </w:rPr>
-        <w:t>what is a replica and why do we need a replication controller.</w:t>
-      </w:r>
-      <w:r>
-        <w:rPr>
-          <w:b/>
-          <w:sz w:val="28"/>
-        </w:rPr>
-        <w:t xml:space="preserve"> &amp; ReplicaSet</w:t>
-      </w:r>
-    </w:p>
-    <w:p>
-      <w:pPr>
-        <w:spacing w:line="360" w:lineRule="auto"/>
-        <w:jc w:val="both"/>
-        <w:rPr>
-          <w:sz w:val="24"/>
-        </w:rPr>
-      </w:pPr>
-      <w:r>
-        <w:rPr>
-          <w:sz w:val="24"/>
-        </w:rPr>
-        <w:t>Let's go back to our first scenario where we had a single pod running our application. What if for some reason our application crashes and the part fails users will no longer be able to access our application to prevent users from losing access to our application. We would like to have more than one instance or pod running at the same time.</w:t>
-      </w:r>
-      <w:r>
-        <w:rPr>
-          <w:sz w:val="24"/>
-        </w:rPr>
-        <w:t xml:space="preserve"> </w:t>
-      </w:r>
-      <w:r>
-        <w:rPr>
-          <w:sz w:val="24"/>
-        </w:rPr>
-        <w:t>That way if one failed we still have our application running on the other one.</w:t>
-      </w:r>
-      <w:r>
-        <w:rPr>
-          <w:sz w:val="24"/>
-        </w:rPr>
-        <w:t xml:space="preserve"> </w:t>
-      </w:r>
-      <w:r>
-        <w:rPr>
-          <w:sz w:val="24"/>
-        </w:rPr>
-        <w:t>The replication controller helps us run multiple instances of a single part in the cabinet as cluster</w:t>
-      </w:r>
-      <w:r>
-        <w:rPr>
-          <w:sz w:val="24"/>
-        </w:rPr>
-        <w:t xml:space="preserve"> </w:t>
-      </w:r>
-      <w:r>
-        <w:rPr>
-          <w:sz w:val="24"/>
-        </w:rPr>
-        <w:t>thus providing high availability so does that mean you can't use a replication controller if you plan</w:t>
-      </w:r>
-      <w:r>
-        <w:rPr>
-          <w:sz w:val="24"/>
-        </w:rPr>
-        <w:t xml:space="preserve"> </w:t>
-      </w:r>
-      <w:r>
-        <w:rPr>
-          <w:sz w:val="24"/>
-        </w:rPr>
-        <w:t>to have a single pod.</w:t>
-      </w:r>
-    </w:p>
-    <w:p>
-      <w:pPr>
-        <w:spacing w:line="360" w:lineRule="auto"/>
-        <w:jc w:val="both"/>
-        <w:rPr>
-          <w:sz w:val="24"/>
-        </w:rPr>
-      </w:pPr>
-      <w:r>
-        <w:rPr>
-          <w:sz w:val="24"/>
-        </w:rPr>
-        <w:t>No.</w:t>
-      </w:r>
-    </w:p>
-    <w:p>
-      <w:pPr>
-        <w:spacing w:line="360" w:lineRule="auto"/>
-        <w:jc w:val="both"/>
-        <w:rPr>
-          <w:sz w:val="24"/>
-        </w:rPr>
-      </w:pPr>
-      <w:r>
-        <w:rPr>
-          <w:sz w:val="24"/>
-        </w:rPr>
-        <w:t>Even if you have a single pod the replication controller can help by automatically bringing up a new</w:t>
-      </w:r>
-      <w:r>
-        <w:rPr>
-          <w:sz w:val="24"/>
-        </w:rPr>
-        <w:t xml:space="preserve"> </w:t>
-      </w:r>
-      <w:r>
-        <w:rPr>
-          <w:sz w:val="24"/>
-        </w:rPr>
-        <w:t>pod when the existing one fails does the replication controller ensures that the specified number of</w:t>
-      </w:r>
-      <w:r>
-        <w:rPr>
-          <w:sz w:val="24"/>
-        </w:rPr>
-        <w:t xml:space="preserve"> </w:t>
-      </w:r>
-      <w:r>
-        <w:rPr>
-          <w:sz w:val="24"/>
-        </w:rPr>
-        <w:t>parts are running at all times even if it's just one or 100 another reason we need a replication controller</w:t>
-      </w:r>
-      <w:r>
-        <w:rPr>
-          <w:sz w:val="24"/>
-        </w:rPr>
-        <w:t xml:space="preserve"> </w:t>
-      </w:r>
-      <w:r>
-        <w:rPr>
-          <w:sz w:val="24"/>
-        </w:rPr>
-        <w:t>is to create multiple paths to share the load across them.</w:t>
-      </w:r>
-    </w:p>
-    <w:p>
-      <w:pPr>
-        <w:spacing w:line="360" w:lineRule="auto"/>
-        <w:jc w:val="both"/>
-        <w:rPr>
-          <w:sz w:val="24"/>
-        </w:rPr>
-      </w:pPr>
-      <w:r>
-        <w:rPr>
-          <w:sz w:val="24"/>
-        </w:rPr>
-        <w:lastRenderedPageBreak/>
-        <w:t>For example in this simple scenario we have a single pod serving a set of users when the number of users</w:t>
-      </w:r>
-      <w:r>
-        <w:rPr>
-          <w:sz w:val="24"/>
-        </w:rPr>
-        <w:t xml:space="preserve"> </w:t>
-      </w:r>
-      <w:r>
-        <w:rPr>
-          <w:sz w:val="24"/>
-        </w:rPr>
-        <w:t>increase.</w:t>
-      </w:r>
-      <w:r>
-        <w:rPr>
-          <w:sz w:val="24"/>
-        </w:rPr>
-        <w:t xml:space="preserve"> </w:t>
-      </w:r>
-      <w:r>
-        <w:rPr>
-          <w:sz w:val="24"/>
-        </w:rPr>
-        <w:t>We deploy additional pod to balance the load across the two pods if the demand further increases and</w:t>
-      </w:r>
-      <w:r>
-        <w:rPr>
-          <w:sz w:val="24"/>
-        </w:rPr>
-        <w:t xml:space="preserve"> </w:t>
-      </w:r>
-      <w:r>
-        <w:rPr>
-          <w:sz w:val="24"/>
-        </w:rPr>
-        <w:t>if we were to run out of resources on the first node we could deploy additional pods across the other</w:t>
-      </w:r>
-      <w:r>
-        <w:rPr>
-          <w:sz w:val="24"/>
-        </w:rPr>
-        <w:t xml:space="preserve"> </w:t>
-      </w:r>
-      <w:r>
-        <w:rPr>
-          <w:sz w:val="24"/>
-        </w:rPr>
-        <w:t>nodes in the cluster.</w:t>
-      </w:r>
-    </w:p>
-    <w:p>
-      <w:pPr>
-        <w:spacing w:line="360" w:lineRule="auto"/>
-        <w:jc w:val="both"/>
-        <w:rPr>
-          <w:sz w:val="24"/>
-        </w:rPr>
-      </w:pPr>
-      <w:r>
-        <w:rPr>
-          <w:sz w:val="24"/>
-        </w:rPr>
-        <w:t>As you can see the replication controller spans across multiple nodes in the cluster.</w:t>
-      </w:r>
-      <w:r>
-        <w:rPr>
-          <w:sz w:val="24"/>
-        </w:rPr>
-        <w:t xml:space="preserve"> </w:t>
-      </w:r>
-      <w:r>
-        <w:rPr>
-          <w:sz w:val="24"/>
-        </w:rPr>
-        <w:t>It helps us balance the load across multiple paths on different nodes as well as scale our application.</w:t>
-      </w:r>
-    </w:p>
-    <w:p>
-      <w:pPr>
-        <w:pStyle w:val="ListParagraph"/>
-        <w:numPr>
-          <w:ilvl w:val="0"/>
-          <w:numId w:val="5"/>
-        </w:numPr>
-      </w:pPr>
-      <w:r>
-        <w:t>Replica Controller is modified into Replica Set in the latest release, but most of the things remains same with some improvements.</w:t>
-      </w:r>
-    </w:p>
-    <w:p>
+      <w:r>
+        <w:t>Example for Replica Set</w:t>
+      </w:r>
       <w:r>
         <w:rPr>
           <w:noProof/>
         </w:rPr>
         <w:drawing>
-          <wp:inline distT="0" distB="0" distL="0" distR="0" wp14:anchorId="5194A6FA" wp14:editId="5AABF6D1">
-            <wp:extent cx="6094985" cy="2724150"/>
-            <wp:effectExtent l="0" t="0" r="1270" b="0"/>
-            <wp:docPr id="7" name="Picture 7"/>
+          <wp:inline distT="0" distB="0" distL="0" distR="0" wp14:anchorId="0ED90CE0" wp14:editId="37CF9F21">
+            <wp:extent cx="3867150" cy="2883490"/>
+            <wp:effectExtent l="0" t="0" r="0" b="0"/>
+            <wp:docPr id="9" name="Picture 9"/>
             <wp:cNvGraphicFramePr>
               <a:graphicFrameLocks xmlns:a="http://schemas.openxmlformats.org/drawingml/2006/main" noChangeAspect="1"/>
             </wp:cNvGraphicFramePr>
@@ -3085,7 +3697,7 @@
                   <pic:spPr>
                     <a:xfrm>
                       <a:off x="0" y="0"/>
-                      <a:ext cx="6116129" cy="2733600"/>
+                      <a:ext cx="3882963" cy="2895280"/>
                     </a:xfrm>
                     <a:prstGeom prst="rect">
                       <a:avLst/>
@@ -3100,17 +3712,15 @@
     </w:p>
     <w:p>
       <w:r>
-        <w:t>Example for Replica Set</w:t>
-      </w:r>
-      <w:r>
         <w:rPr>
           <w:noProof/>
         </w:rPr>
+        <w:lastRenderedPageBreak/>
         <w:drawing>
-          <wp:inline distT="0" distB="0" distL="0" distR="0" wp14:anchorId="5060CDCD" wp14:editId="57E36FDC">
-            <wp:extent cx="3867150" cy="2883490"/>
+          <wp:inline distT="0" distB="0" distL="0" distR="0" wp14:anchorId="33187FD8" wp14:editId="4DED468D">
+            <wp:extent cx="5943600" cy="3569335"/>
             <wp:effectExtent l="0" t="0" r="0" b="0"/>
-            <wp:docPr id="9" name="Picture 9"/>
+            <wp:docPr id="8" name="Picture 8"/>
             <wp:cNvGraphicFramePr>
               <a:graphicFrameLocks xmlns:a="http://schemas.openxmlformats.org/drawingml/2006/main" noChangeAspect="1"/>
             </wp:cNvGraphicFramePr>
@@ -3130,7 +3740,7 @@
                   <pic:spPr>
                     <a:xfrm>
                       <a:off x="0" y="0"/>
-                      <a:ext cx="3882963" cy="2895280"/>
+                      <a:ext cx="5943600" cy="3569335"/>
                     </a:xfrm>
                     <a:prstGeom prst="rect">
                       <a:avLst/>
@@ -3142,18 +3752,409 @@
           </wp:inline>
         </w:drawing>
       </w:r>
-    </w:p>
-    <w:p>
+      <w:r>
+        <w:t xml:space="preserve"> </w:t>
+      </w:r>
+    </w:p>
+    <w:p>
+      <w:pPr>
+        <w:pStyle w:val="IntenseQuote"/>
+        <w:rPr>
+          <w:b/>
+          <w:sz w:val="28"/>
+        </w:rPr>
+      </w:pPr>
+      <w:r>
+        <w:rPr>
+          <w:b/>
+          <w:sz w:val="28"/>
+        </w:rPr>
+        <w:t>Deployments</w:t>
+      </w:r>
+    </w:p>
+    <w:p>
+      <w:pPr>
+        <w:spacing w:line="360" w:lineRule="auto"/>
+        <w:jc w:val="both"/>
+        <w:rPr>
+          <w:sz w:val="24"/>
+        </w:rPr>
+      </w:pPr>
+      <w:r>
+        <w:rPr>
+          <w:sz w:val="24"/>
+        </w:rPr>
+        <w:t>For a minute,</w:t>
+      </w:r>
+      <w:r>
+        <w:rPr>
+          <w:sz w:val="24"/>
+        </w:rPr>
+        <w:t xml:space="preserve"> </w:t>
+      </w:r>
+      <w:r>
+        <w:rPr>
+          <w:sz w:val="24"/>
+        </w:rPr>
+        <w:t>let us forget about Pods and Replica Sets and other Kubernetes concepts and talk about how you might</w:t>
+      </w:r>
+      <w:r>
+        <w:rPr>
+          <w:sz w:val="24"/>
+        </w:rPr>
+        <w:t xml:space="preserve"> </w:t>
+      </w:r>
+      <w:r>
+        <w:rPr>
+          <w:sz w:val="24"/>
+        </w:rPr>
+        <w:t xml:space="preserve">want to deploy your application in a production </w:t>
+      </w:r>
+      <w:proofErr w:type="spellStart"/>
+      <w:r>
+        <w:rPr>
+          <w:sz w:val="24"/>
+        </w:rPr>
+        <w:t>environment.Say</w:t>
+      </w:r>
+      <w:proofErr w:type="spellEnd"/>
+      <w:r>
+        <w:rPr>
+          <w:sz w:val="24"/>
+        </w:rPr>
+        <w:t xml:space="preserve"> for example you have a web server that needs to be deployed in a production environment.</w:t>
+      </w:r>
+    </w:p>
+    <w:p>
+      <w:pPr>
+        <w:spacing w:line="360" w:lineRule="auto"/>
+        <w:jc w:val="both"/>
+        <w:rPr>
+          <w:sz w:val="24"/>
+        </w:rPr>
+      </w:pPr>
+      <w:r>
+        <w:rPr>
+          <w:sz w:val="24"/>
+        </w:rPr>
+        <w:t>You need not one but many such instances of the web server running.</w:t>
+      </w:r>
+      <w:r>
+        <w:rPr>
+          <w:sz w:val="24"/>
+        </w:rPr>
+        <w:t xml:space="preserve"> </w:t>
+      </w:r>
+      <w:r>
+        <w:rPr>
+          <w:sz w:val="24"/>
+        </w:rPr>
+        <w:t>For obvious reasons.</w:t>
+      </w:r>
+      <w:r>
+        <w:rPr>
+          <w:sz w:val="24"/>
+        </w:rPr>
+        <w:t xml:space="preserve"> </w:t>
+      </w:r>
+      <w:r>
+        <w:rPr>
+          <w:sz w:val="24"/>
+        </w:rPr>
+        <w:t xml:space="preserve">Secondly, whenever newer versions of application builds become available on the </w:t>
+      </w:r>
+      <w:proofErr w:type="spellStart"/>
+      <w:r>
+        <w:rPr>
+          <w:sz w:val="24"/>
+        </w:rPr>
+        <w:t>docker</w:t>
+      </w:r>
+      <w:proofErr w:type="spellEnd"/>
+      <w:r>
+        <w:rPr>
+          <w:sz w:val="24"/>
+        </w:rPr>
+        <w:t xml:space="preserve"> registry, you</w:t>
+      </w:r>
+      <w:r>
+        <w:rPr>
+          <w:sz w:val="24"/>
+        </w:rPr>
+        <w:t xml:space="preserve"> </w:t>
+      </w:r>
+      <w:r>
+        <w:rPr>
+          <w:sz w:val="24"/>
+        </w:rPr>
+        <w:t>would like to upgrade your Docker instances seamlessly.</w:t>
+      </w:r>
+      <w:r>
+        <w:rPr>
+          <w:sz w:val="24"/>
+        </w:rPr>
+        <w:t xml:space="preserve"> </w:t>
+      </w:r>
+      <w:r>
+        <w:rPr>
+          <w:sz w:val="24"/>
+        </w:rPr>
+        <w:t>However, when you upgrade your instances you do not want to upgrade all of them at once as we just did.</w:t>
+      </w:r>
+    </w:p>
+    <w:p>
+      <w:pPr>
+        <w:spacing w:line="360" w:lineRule="auto"/>
+        <w:jc w:val="both"/>
+        <w:rPr>
+          <w:sz w:val="24"/>
+        </w:rPr>
+      </w:pPr>
+      <w:r>
+        <w:rPr>
+          <w:sz w:val="24"/>
+        </w:rPr>
+        <w:t>This may impact users accessing your application so you might want to upgrade them one after the other</w:t>
+      </w:r>
+      <w:r>
+        <w:rPr>
+          <w:sz w:val="24"/>
+        </w:rPr>
+        <w:t xml:space="preserve"> </w:t>
+      </w:r>
+      <w:r>
+        <w:rPr>
+          <w:sz w:val="24"/>
+        </w:rPr>
+        <w:t>and that kind of upgrade is known as rolling updates.</w:t>
+      </w:r>
+      <w:r>
+        <w:rPr>
+          <w:sz w:val="24"/>
+        </w:rPr>
+        <w:t xml:space="preserve"> </w:t>
+      </w:r>
+      <w:r>
+        <w:rPr>
+          <w:sz w:val="24"/>
+        </w:rPr>
+        <w:t>Suppose one of the upgrades you performed resulted in an unexpected error and you're asked to undo the</w:t>
+      </w:r>
+      <w:r>
+        <w:rPr>
+          <w:sz w:val="24"/>
+        </w:rPr>
+        <w:t xml:space="preserve"> </w:t>
+      </w:r>
+      <w:r>
+        <w:rPr>
+          <w:sz w:val="24"/>
+        </w:rPr>
+        <w:t>recent change you would like to be able to roll back the changes that were recently carried out.</w:t>
+      </w:r>
+    </w:p>
+    <w:p>
+      <w:pPr>
+        <w:spacing w:line="360" w:lineRule="auto"/>
+        <w:jc w:val="both"/>
+        <w:rPr>
+          <w:sz w:val="24"/>
+        </w:rPr>
+      </w:pPr>
+      <w:r>
+        <w:rPr>
+          <w:sz w:val="24"/>
+        </w:rPr>
+        <w:lastRenderedPageBreak/>
+        <w:t>Finally Say for example you would like to make multiple changes to your environment such as upgrading</w:t>
+      </w:r>
+      <w:r>
+        <w:rPr>
+          <w:sz w:val="24"/>
+        </w:rPr>
+        <w:t xml:space="preserve"> </w:t>
+      </w:r>
+      <w:r>
+        <w:rPr>
+          <w:sz w:val="24"/>
+        </w:rPr>
+        <w:t>the underlying Web Server versions as well as Scaling the environment and also modifying the resource</w:t>
+      </w:r>
+      <w:r>
+        <w:rPr>
+          <w:sz w:val="24"/>
+        </w:rPr>
+        <w:t xml:space="preserve"> </w:t>
+      </w:r>
+      <w:r>
+        <w:rPr>
+          <w:sz w:val="24"/>
+        </w:rPr>
+        <w:t>allocations etc.</w:t>
+      </w:r>
+    </w:p>
+    <w:p>
+      <w:pPr>
+        <w:spacing w:line="360" w:lineRule="auto"/>
+        <w:jc w:val="both"/>
+        <w:rPr>
+          <w:sz w:val="24"/>
+        </w:rPr>
+      </w:pPr>
+      <w:r>
+        <w:rPr>
+          <w:sz w:val="24"/>
+        </w:rPr>
+        <w:t>You do not want to apply each change immediately after the command is run, instead you like to apply</w:t>
+      </w:r>
+      <w:r>
+        <w:rPr>
+          <w:sz w:val="24"/>
+        </w:rPr>
+        <w:t xml:space="preserve"> </w:t>
+      </w:r>
+      <w:r>
+        <w:rPr>
+          <w:sz w:val="24"/>
+        </w:rPr>
+        <w:t>a pause to your environment.</w:t>
+      </w:r>
+      <w:r>
+        <w:rPr>
+          <w:sz w:val="24"/>
+        </w:rPr>
+        <w:t xml:space="preserve"> </w:t>
+      </w:r>
+      <w:r>
+        <w:rPr>
+          <w:sz w:val="24"/>
+        </w:rPr>
+        <w:t>Make the changes and then resumes so that all the changes are rolled out together. All of these capabilities</w:t>
+      </w:r>
+      <w:r>
+        <w:rPr>
+          <w:sz w:val="24"/>
+        </w:rPr>
+        <w:t xml:space="preserve"> </w:t>
+      </w:r>
+      <w:r>
+        <w:rPr>
+          <w:sz w:val="24"/>
+        </w:rPr>
+        <w:t>are available with the Kubernetes deployments.</w:t>
+      </w:r>
+    </w:p>
+    <w:p>
+      <w:pPr>
+        <w:spacing w:line="360" w:lineRule="auto"/>
+        <w:jc w:val="both"/>
+        <w:rPr>
+          <w:sz w:val="24"/>
+        </w:rPr>
+      </w:pPr>
+      <w:r>
+        <w:rPr>
+          <w:sz w:val="24"/>
+        </w:rPr>
+        <w:t>So far in this course we discussed about PODs which deploys single instances of our application such</w:t>
+      </w:r>
+      <w:r>
+        <w:rPr>
+          <w:sz w:val="24"/>
+        </w:rPr>
+        <w:t xml:space="preserve"> </w:t>
+      </w:r>
+      <w:r>
+        <w:rPr>
+          <w:sz w:val="24"/>
+        </w:rPr>
+        <w:t>as the web application</w:t>
+      </w:r>
+      <w:r>
+        <w:rPr>
+          <w:sz w:val="24"/>
+        </w:rPr>
+        <w:t xml:space="preserve"> </w:t>
+      </w:r>
+      <w:r>
+        <w:rPr>
+          <w:sz w:val="24"/>
+        </w:rPr>
+        <w:t>in this case. Each container is encapsulated in PODs. Multiple such PODs are deployed using replication</w:t>
+      </w:r>
+      <w:r>
+        <w:rPr>
+          <w:sz w:val="24"/>
+        </w:rPr>
+        <w:t xml:space="preserve"> </w:t>
+      </w:r>
+      <w:r>
+        <w:rPr>
+          <w:sz w:val="24"/>
+        </w:rPr>
+        <w:t>controllers or replica sets and then comes deployment which is a Kubernetes object that comes higher</w:t>
+      </w:r>
+      <w:r>
+        <w:rPr>
+          <w:sz w:val="24"/>
+        </w:rPr>
+        <w:t xml:space="preserve"> </w:t>
+      </w:r>
+      <w:r>
+        <w:rPr>
+          <w:sz w:val="24"/>
+        </w:rPr>
+        <w:t>in the hierarchy.</w:t>
+      </w:r>
+    </w:p>
+    <w:p>
+      <w:pPr>
+        <w:spacing w:line="360" w:lineRule="auto"/>
+        <w:jc w:val="both"/>
+        <w:rPr>
+          <w:sz w:val="24"/>
+        </w:rPr>
+      </w:pPr>
+      <w:r>
+        <w:rPr>
+          <w:sz w:val="24"/>
+        </w:rPr>
+        <w:t>The deployment provides us with the capability to upgrade the underlying instances seamlessly using</w:t>
+      </w:r>
+      <w:r>
+        <w:rPr>
+          <w:sz w:val="24"/>
+        </w:rPr>
+        <w:t xml:space="preserve"> </w:t>
+      </w:r>
+      <w:r>
+        <w:rPr>
+          <w:sz w:val="24"/>
+        </w:rPr>
+        <w:t>rolling updates, undo changes and pause and resume changes as re</w:t>
+      </w:r>
+      <w:r>
+        <w:rPr>
+          <w:sz w:val="24"/>
+        </w:rPr>
+        <w:t>quired.</w:t>
+      </w:r>
+    </w:p>
+    <w:p>
+      <w:pPr>
+        <w:rPr>
+          <w:sz w:val="24"/>
+        </w:rPr>
+      </w:pPr>
       <w:r>
         <w:rPr>
           <w:noProof/>
         </w:rPr>
-        <w:lastRenderedPageBreak/>
         <w:drawing>
-          <wp:inline distT="0" distB="0" distL="0" distR="0" wp14:anchorId="440BCED9" wp14:editId="5FC81031">
-            <wp:extent cx="5943600" cy="3569335"/>
-            <wp:effectExtent l="0" t="0" r="0" b="0"/>
-            <wp:docPr id="8" name="Picture 8"/>
+          <wp:inline distT="0" distB="0" distL="0" distR="0" wp14:anchorId="22B87B32" wp14:editId="1A5AFD31">
+            <wp:extent cx="5943600" cy="3705225"/>
+            <wp:effectExtent l="0" t="0" r="0" b="9525"/>
+            <wp:docPr id="10" name="Picture 10"/>
             <wp:cNvGraphicFramePr>
               <a:graphicFrameLocks xmlns:a="http://schemas.openxmlformats.org/drawingml/2006/main" noChangeAspect="1"/>
             </wp:cNvGraphicFramePr>
@@ -3173,7 +4174,7 @@
                   <pic:spPr>
                     <a:xfrm>
                       <a:off x="0" y="0"/>
-                      <a:ext cx="5943600" cy="3569335"/>
+                      <a:ext cx="5943600" cy="3705225"/>
                     </a:xfrm>
                     <a:prstGeom prst="rect">
                       <a:avLst/>
@@ -3185,9 +4186,20 @@
           </wp:inline>
         </w:drawing>
       </w:r>
-      <w:r>
-        <w:t xml:space="preserve"> </w:t>
-      </w:r>
+    </w:p>
+    <w:p>
+      <w:pPr>
+        <w:rPr>
+          <w:sz w:val="24"/>
+        </w:rPr>
+      </w:pPr>
+    </w:p>
+    <w:p>
+      <w:pPr>
+        <w:rPr>
+          <w:sz w:val="24"/>
+        </w:rPr>
+      </w:pPr>
     </w:p>
     <w:p>
       <w:pPr>
@@ -3202,12 +4214,12 @@
           <w:b/>
           <w:sz w:val="28"/>
         </w:rPr>
-        <w:t>Deployments</w:t>
-      </w:r>
-    </w:p>
-    <w:p>
-      <w:pPr>
-        <w:spacing w:line="360" w:lineRule="auto"/>
+        <w:lastRenderedPageBreak/>
+        <w:t>NAMESPACES</w:t>
+      </w:r>
+    </w:p>
+    <w:p>
+      <w:pPr>
         <w:jc w:val="both"/>
         <w:rPr>
           <w:sz w:val="24"/>
@@ -3217,36 +4229,11 @@
         <w:rPr>
           <w:sz w:val="24"/>
         </w:rPr>
-        <w:t>For a minute,</w:t>
-      </w:r>
-      <w:r>
-        <w:rPr>
-          <w:sz w:val="24"/>
-        </w:rPr>
-        <w:t xml:space="preserve"> </w:t>
-      </w:r>
-      <w:r>
-        <w:rPr>
-          <w:sz w:val="24"/>
-        </w:rPr>
-        <w:t>let us forget about Pods and Replica Sets and other Kubernetes concepts and talk about how you might</w:t>
-      </w:r>
-      <w:r>
-        <w:rPr>
-          <w:sz w:val="24"/>
-        </w:rPr>
-        <w:t xml:space="preserve"> </w:t>
-      </w:r>
-      <w:r>
-        <w:rPr>
-          <w:sz w:val="24"/>
-        </w:rPr>
-        <w:t>want to deploy your application in a production environment.Say for example you have a web server that needs to be deployed in a production environment.</w:t>
-      </w:r>
-    </w:p>
-    <w:p>
-      <w:pPr>
-        <w:spacing w:line="360" w:lineRule="auto"/>
+        <w:t>Kubernetes Namespace is helpful for segregating the resources which belongs to which one. For an example, you are using the same k8s cluster for development &amp; production. In such cases to separate each environment these namespaces will help.</w:t>
+      </w:r>
+    </w:p>
+    <w:p>
+      <w:pPr>
         <w:jc w:val="both"/>
         <w:rPr>
           <w:sz w:val="24"/>
@@ -3256,293 +4243,35 @@
         <w:rPr>
           <w:sz w:val="24"/>
         </w:rPr>
-        <w:t>You need not one but many such instances of the web server running.</w:t>
-      </w:r>
-      <w:r>
-        <w:rPr>
-          <w:sz w:val="24"/>
-        </w:rPr>
-        <w:t xml:space="preserve"> </w:t>
-      </w:r>
-      <w:r>
-        <w:rPr>
-          <w:sz w:val="24"/>
-        </w:rPr>
-        <w:t>For obvious reasons.</w:t>
-      </w:r>
-      <w:r>
-        <w:rPr>
-          <w:sz w:val="24"/>
-        </w:rPr>
-        <w:t xml:space="preserve"> </w:t>
-      </w:r>
-      <w:r>
-        <w:rPr>
-          <w:sz w:val="24"/>
-        </w:rPr>
-        <w:t>Secondly, whenever newer versions of application builds become available on the docker registry, you</w:t>
-      </w:r>
-      <w:r>
-        <w:rPr>
-          <w:sz w:val="24"/>
-        </w:rPr>
-        <w:t xml:space="preserve"> </w:t>
-      </w:r>
-      <w:r>
-        <w:rPr>
-          <w:sz w:val="24"/>
-        </w:rPr>
-        <w:t>would like to upgrade your Docker instances seamlessly.</w:t>
-      </w:r>
-      <w:r>
-        <w:rPr>
-          <w:sz w:val="24"/>
-        </w:rPr>
-        <w:t xml:space="preserve"> </w:t>
-      </w:r>
-      <w:r>
-        <w:rPr>
-          <w:sz w:val="24"/>
-        </w:rPr>
-        <w:t>However, when you upgrade your instances you do not want to upgrade all of them at once as we just did.</w:t>
-      </w:r>
-    </w:p>
-    <w:p>
-      <w:pPr>
-        <w:spacing w:line="360" w:lineRule="auto"/>
-        <w:jc w:val="both"/>
-        <w:rPr>
-          <w:sz w:val="24"/>
-        </w:rPr>
-      </w:pPr>
-      <w:r>
-        <w:rPr>
-          <w:sz w:val="24"/>
-        </w:rPr>
-        <w:t>This may impact users accessing your application so you might want to upgrade them one after the other</w:t>
-      </w:r>
-      <w:r>
-        <w:rPr>
-          <w:sz w:val="24"/>
-        </w:rPr>
-        <w:t xml:space="preserve"> </w:t>
-      </w:r>
-      <w:r>
-        <w:rPr>
-          <w:sz w:val="24"/>
-        </w:rPr>
-        <w:t>and that kind of upgrade is known as rolling updates.</w:t>
-      </w:r>
-      <w:r>
-        <w:rPr>
-          <w:sz w:val="24"/>
-        </w:rPr>
-        <w:t xml:space="preserve"> </w:t>
-      </w:r>
-      <w:r>
-        <w:rPr>
-          <w:sz w:val="24"/>
-        </w:rPr>
-        <w:t>Suppose one of the upgrades you performed resulted in an unexpected error and you're asked to undo the</w:t>
-      </w:r>
-      <w:r>
-        <w:rPr>
-          <w:sz w:val="24"/>
-        </w:rPr>
-        <w:t xml:space="preserve"> </w:t>
-      </w:r>
-      <w:r>
-        <w:rPr>
-          <w:sz w:val="24"/>
-        </w:rPr>
-        <w:t>recent change you would like to be able to roll back the changes that were recently carried out.</w:t>
-      </w:r>
-    </w:p>
-    <w:p>
-      <w:pPr>
-        <w:spacing w:line="360" w:lineRule="auto"/>
-        <w:jc w:val="both"/>
-        <w:rPr>
-          <w:sz w:val="24"/>
-        </w:rPr>
-      </w:pPr>
-      <w:r>
-        <w:rPr>
-          <w:sz w:val="24"/>
-        </w:rPr>
-        <w:lastRenderedPageBreak/>
-        <w:t>Finally Say for example you would like to make multiple changes to your environment such as upgrading</w:t>
-      </w:r>
-      <w:r>
-        <w:rPr>
-          <w:sz w:val="24"/>
-        </w:rPr>
-        <w:t xml:space="preserve"> </w:t>
-      </w:r>
-      <w:r>
-        <w:rPr>
-          <w:sz w:val="24"/>
-        </w:rPr>
-        <w:t>the underlying Web Server versions as well as Scaling the environment and also modifying the resource</w:t>
-      </w:r>
-      <w:r>
-        <w:rPr>
-          <w:sz w:val="24"/>
-        </w:rPr>
-        <w:t xml:space="preserve"> </w:t>
-      </w:r>
-      <w:r>
-        <w:rPr>
-          <w:sz w:val="24"/>
-        </w:rPr>
-        <w:t>allocations etc.</w:t>
-      </w:r>
-    </w:p>
-    <w:p>
-      <w:pPr>
-        <w:spacing w:line="360" w:lineRule="auto"/>
-        <w:jc w:val="both"/>
-        <w:rPr>
-          <w:sz w:val="24"/>
-        </w:rPr>
-      </w:pPr>
-      <w:r>
-        <w:rPr>
-          <w:sz w:val="24"/>
-        </w:rPr>
-        <w:t>You do not want to apply each change immediately after the command is run, instead you like to apply</w:t>
-      </w:r>
-      <w:r>
-        <w:rPr>
-          <w:sz w:val="24"/>
-        </w:rPr>
-        <w:t xml:space="preserve"> </w:t>
-      </w:r>
-      <w:r>
-        <w:rPr>
-          <w:sz w:val="24"/>
-        </w:rPr>
-        <w:t>a pause to your environment.</w:t>
-      </w:r>
-      <w:r>
-        <w:rPr>
-          <w:sz w:val="24"/>
-        </w:rPr>
-        <w:t xml:space="preserve"> </w:t>
-      </w:r>
-      <w:r>
-        <w:rPr>
-          <w:sz w:val="24"/>
-        </w:rPr>
-        <w:t>Make the changes and then resumes so that all the changes are rolled out together. All of these capabilities</w:t>
-      </w:r>
-      <w:r>
-        <w:rPr>
-          <w:sz w:val="24"/>
-        </w:rPr>
-        <w:t xml:space="preserve"> </w:t>
-      </w:r>
-      <w:r>
-        <w:rPr>
-          <w:sz w:val="24"/>
-        </w:rPr>
-        <w:t>are available with the Kubernetes deployments.</w:t>
-      </w:r>
-    </w:p>
-    <w:p>
-      <w:pPr>
-        <w:spacing w:line="360" w:lineRule="auto"/>
-        <w:jc w:val="both"/>
-        <w:rPr>
-          <w:sz w:val="24"/>
-        </w:rPr>
-      </w:pPr>
-      <w:r>
-        <w:rPr>
-          <w:sz w:val="24"/>
-        </w:rPr>
-        <w:t>So far in this course we discussed about PODs which deploys single instances of our application such</w:t>
-      </w:r>
-      <w:r>
-        <w:rPr>
-          <w:sz w:val="24"/>
-        </w:rPr>
-        <w:t xml:space="preserve"> </w:t>
-      </w:r>
-      <w:r>
-        <w:rPr>
-          <w:sz w:val="24"/>
-        </w:rPr>
-        <w:t>as the web application</w:t>
-      </w:r>
-      <w:r>
-        <w:rPr>
-          <w:sz w:val="24"/>
-        </w:rPr>
-        <w:t xml:space="preserve"> </w:t>
-      </w:r>
-      <w:r>
-        <w:rPr>
-          <w:sz w:val="24"/>
-        </w:rPr>
-        <w:t>in this case. Each container is encapsulated in PODs. Multiple such PODs are deployed using replication</w:t>
-      </w:r>
-      <w:r>
-        <w:rPr>
-          <w:sz w:val="24"/>
-        </w:rPr>
-        <w:t xml:space="preserve"> </w:t>
-      </w:r>
-      <w:r>
-        <w:rPr>
-          <w:sz w:val="24"/>
-        </w:rPr>
-        <w:t>controllers or replica sets and then comes deployment which is a Kubernetes object that comes higher</w:t>
-      </w:r>
-      <w:r>
-        <w:rPr>
-          <w:sz w:val="24"/>
-        </w:rPr>
-        <w:t xml:space="preserve"> </w:t>
-      </w:r>
-      <w:r>
-        <w:rPr>
-          <w:sz w:val="24"/>
-        </w:rPr>
-        <w:t>in the hierarchy.</w:t>
-      </w:r>
-    </w:p>
-    <w:p>
-      <w:pPr>
-        <w:spacing w:line="360" w:lineRule="auto"/>
-        <w:jc w:val="both"/>
-        <w:rPr>
-          <w:sz w:val="24"/>
-        </w:rPr>
-      </w:pPr>
-      <w:r>
-        <w:rPr>
-          <w:sz w:val="24"/>
-        </w:rPr>
-        <w:t>The deployment provides us with the capability to upgrade the underlying instances seamlessly using</w:t>
-      </w:r>
-      <w:r>
-        <w:rPr>
-          <w:sz w:val="24"/>
-        </w:rPr>
-        <w:t xml:space="preserve"> </w:t>
-      </w:r>
-      <w:r>
-        <w:rPr>
-          <w:sz w:val="24"/>
-        </w:rPr>
-        <w:t>rolling updates, undo changes and pause and resume changes as re</w:t>
-      </w:r>
-      <w:r>
-        <w:rPr>
-          <w:sz w:val="24"/>
-        </w:rPr>
-        <w:t>quired.</w:t>
+        <w:t xml:space="preserve">$ &gt;&gt; </w:t>
+      </w:r>
+      <w:proofErr w:type="spellStart"/>
+      <w:r>
+        <w:rPr>
+          <w:sz w:val="24"/>
+        </w:rPr>
+        <w:t>Kubectl</w:t>
+      </w:r>
+      <w:proofErr w:type="spellEnd"/>
+      <w:r>
+        <w:rPr>
+          <w:sz w:val="24"/>
+        </w:rPr>
+        <w:t xml:space="preserve"> create namespace &lt;&lt;</w:t>
+      </w:r>
+      <w:proofErr w:type="spellStart"/>
+      <w:r>
+        <w:rPr>
+          <w:sz w:val="24"/>
+        </w:rPr>
+        <w:t>namepace</w:t>
+      </w:r>
+      <w:proofErr w:type="spellEnd"/>
+      <w:r>
+        <w:rPr>
+          <w:sz w:val="24"/>
+        </w:rPr>
+        <w:t xml:space="preserve"> name&gt;&gt; </w:t>
       </w:r>
     </w:p>
     <w:p>
@@ -3556,10 +4285,10 @@
           <w:noProof/>
         </w:rPr>
         <w:drawing>
-          <wp:inline distT="0" distB="0" distL="0" distR="0" wp14:anchorId="1B48A84D" wp14:editId="70537556">
-            <wp:extent cx="5943600" cy="3705225"/>
-            <wp:effectExtent l="0" t="0" r="0" b="9525"/>
-            <wp:docPr id="10" name="Picture 10"/>
+          <wp:inline distT="0" distB="0" distL="0" distR="0" wp14:anchorId="2FAFF3FA" wp14:editId="0C2F99FC">
+            <wp:extent cx="5943600" cy="2941320"/>
+            <wp:effectExtent l="0" t="0" r="0" b="0"/>
+            <wp:docPr id="11" name="Picture 11"/>
             <wp:cNvGraphicFramePr>
               <a:graphicFrameLocks xmlns:a="http://schemas.openxmlformats.org/drawingml/2006/main" noChangeAspect="1"/>
             </wp:cNvGraphicFramePr>
@@ -3579,7 +4308,7 @@
                   <pic:spPr>
                     <a:xfrm>
                       <a:off x="0" y="0"/>
-                      <a:ext cx="5943600" cy="3705225"/>
+                      <a:ext cx="5943600" cy="2941320"/>
                     </a:xfrm>
                     <a:prstGeom prst="rect">
                       <a:avLst/>
@@ -3605,67 +4334,15 @@
           <w:sz w:val="24"/>
         </w:rPr>
       </w:pPr>
-    </w:p>
-    <w:p>
-      <w:pPr>
-        <w:pStyle w:val="IntenseQuote"/>
-        <w:rPr>
-          <w:b/>
-          <w:sz w:val="28"/>
-        </w:rPr>
-      </w:pPr>
-      <w:r>
-        <w:rPr>
-          <w:b/>
-          <w:sz w:val="28"/>
-        </w:rPr>
-        <w:lastRenderedPageBreak/>
-        <w:t>NAMESPACES</w:t>
-      </w:r>
-    </w:p>
-    <w:p>
-      <w:pPr>
-        <w:jc w:val="both"/>
-        <w:rPr>
-          <w:sz w:val="24"/>
-        </w:rPr>
-      </w:pPr>
-      <w:r>
-        <w:rPr>
-          <w:sz w:val="24"/>
-        </w:rPr>
-        <w:t>Kubernetes Namespace is helpful for segregating the resources which belongs to which one. For an example, you are using the same k8s cluster for development &amp; production. In such cases to separate each environment these namespaces will help.</w:t>
-      </w:r>
-    </w:p>
-    <w:p>
-      <w:pPr>
-        <w:jc w:val="both"/>
-        <w:rPr>
-          <w:sz w:val="24"/>
-        </w:rPr>
-      </w:pPr>
-      <w:r>
-        <w:rPr>
-          <w:sz w:val="24"/>
-        </w:rPr>
-        <w:t xml:space="preserve">$ &gt;&gt; Kubectl create namespace &lt;&lt;namepace name&gt;&gt; </w:t>
-      </w:r>
-    </w:p>
-    <w:p>
-      <w:pPr>
-        <w:rPr>
-          <w:sz w:val="24"/>
-        </w:rPr>
-      </w:pPr>
       <w:r>
         <w:rPr>
           <w:noProof/>
         </w:rPr>
         <w:drawing>
-          <wp:inline distT="0" distB="0" distL="0" distR="0" wp14:anchorId="1FC2DB60" wp14:editId="5B247431">
-            <wp:extent cx="5943600" cy="2941320"/>
-            <wp:effectExtent l="0" t="0" r="0" b="0"/>
-            <wp:docPr id="11" name="Picture 11"/>
+          <wp:inline distT="0" distB="0" distL="0" distR="0" wp14:anchorId="19331C0F" wp14:editId="58C8382D">
+            <wp:extent cx="5943600" cy="2928620"/>
+            <wp:effectExtent l="0" t="0" r="0" b="5080"/>
+            <wp:docPr id="12" name="Picture 12"/>
             <wp:cNvGraphicFramePr>
               <a:graphicFrameLocks xmlns:a="http://schemas.openxmlformats.org/drawingml/2006/main" noChangeAspect="1"/>
             </wp:cNvGraphicFramePr>
@@ -3685,60 +4362,6 @@
                   <pic:spPr>
                     <a:xfrm>
                       <a:off x="0" y="0"/>
-                      <a:ext cx="5943600" cy="2941320"/>
-                    </a:xfrm>
-                    <a:prstGeom prst="rect">
-                      <a:avLst/>
-                    </a:prstGeom>
-                  </pic:spPr>
-                </pic:pic>
-              </a:graphicData>
-            </a:graphic>
-          </wp:inline>
-        </w:drawing>
-      </w:r>
-    </w:p>
-    <w:p>
-      <w:pPr>
-        <w:rPr>
-          <w:sz w:val="24"/>
-        </w:rPr>
-      </w:pPr>
-    </w:p>
-    <w:p>
-      <w:pPr>
-        <w:rPr>
-          <w:sz w:val="24"/>
-        </w:rPr>
-      </w:pPr>
-      <w:r>
-        <w:rPr>
-          <w:noProof/>
-        </w:rPr>
-        <w:drawing>
-          <wp:inline distT="0" distB="0" distL="0" distR="0" wp14:anchorId="7D11FD96" wp14:editId="657E87AC">
-            <wp:extent cx="5943600" cy="2928620"/>
-            <wp:effectExtent l="0" t="0" r="0" b="5080"/>
-            <wp:docPr id="12" name="Picture 12"/>
-            <wp:cNvGraphicFramePr>
-              <a:graphicFrameLocks xmlns:a="http://schemas.openxmlformats.org/drawingml/2006/main" noChangeAspect="1"/>
-            </wp:cNvGraphicFramePr>
-            <a:graphic xmlns:a="http://schemas.openxmlformats.org/drawingml/2006/main">
-              <a:graphicData uri="http://schemas.openxmlformats.org/drawingml/2006/picture">
-                <pic:pic xmlns:pic="http://schemas.openxmlformats.org/drawingml/2006/picture">
-                  <pic:nvPicPr>
-                    <pic:cNvPr id="1" name=""/>
-                    <pic:cNvPicPr/>
-                  </pic:nvPicPr>
-                  <pic:blipFill>
-                    <a:blip r:embed="rId31"/>
-                    <a:stretch>
-                      <a:fillRect/>
-                    </a:stretch>
-                  </pic:blipFill>
-                  <pic:spPr>
-                    <a:xfrm>
-                      <a:off x="0" y="0"/>
                       <a:ext cx="5943600" cy="2928620"/>
                     </a:xfrm>
                     <a:prstGeom prst="rect">
@@ -3758,11 +4381,980 @@
           <w:sz w:val="24"/>
         </w:rPr>
       </w:pPr>
-      <w:bookmarkStart w:id="0" w:name="_GoBack"/>
-      <w:bookmarkEnd w:id="0"/>
+    </w:p>
+    <w:p>
+      <w:pPr>
+        <w:pStyle w:val="IntenseQuote"/>
+      </w:pPr>
+      <w:r>
+        <w:t>Commands &amp; Configurations</w:t>
+      </w:r>
+    </w:p>
+    <w:p>
+      <w:pPr>
+        <w:rPr>
+          <w:sz w:val="24"/>
+        </w:rPr>
+      </w:pPr>
+    </w:p>
+    <w:p>
+      <w:pPr>
+        <w:rPr>
+          <w:sz w:val="24"/>
+        </w:rPr>
+      </w:pPr>
+    </w:p>
+    <w:p>
+      <w:pPr>
+        <w:rPr>
+          <w:sz w:val="24"/>
+        </w:rPr>
+      </w:pPr>
+    </w:p>
+    <w:p>
+      <w:pPr>
+        <w:pStyle w:val="IntenseQuote"/>
+        <w:rPr>
+          <w:rStyle w:val="IntenseEmphasis"/>
+        </w:rPr>
+      </w:pPr>
+      <w:r>
+        <w:rPr>
+          <w:rStyle w:val="IntenseEmphasis"/>
+        </w:rPr>
+        <w:t>EDITING OF PODS &amp; DEPLOYMENTS</w:t>
+      </w:r>
+    </w:p>
+    <w:p>
+      <w:pPr>
+        <w:rPr>
+          <w:sz w:val="24"/>
+        </w:rPr>
+      </w:pPr>
+    </w:p>
+    <w:p>
+      <w:pPr>
+        <w:pStyle w:val="Heading4"/>
+        <w:jc w:val="both"/>
+        <w:divId w:val="1474181251"/>
+        <w:rPr>
+          <w:rFonts w:ascii="Arial" w:eastAsia="Times New Roman" w:hAnsi="Arial" w:cs="Arial"/>
+          <w:color w:val="000000"/>
+          <w:sz w:val="27"/>
+          <w:szCs w:val="27"/>
+        </w:rPr>
+      </w:pPr>
+      <w:r>
+        <w:rPr>
+          <w:rFonts w:ascii="Arial" w:eastAsia="Times New Roman" w:hAnsi="Arial" w:cs="Arial"/>
+          <w:color w:val="000000"/>
+          <w:sz w:val="27"/>
+          <w:szCs w:val="27"/>
+        </w:rPr>
+        <w:t>Edit a POD</w:t>
+      </w:r>
+    </w:p>
+    <w:p>
+      <w:pPr>
+        <w:pStyle w:val="NormalWeb"/>
+        <w:jc w:val="both"/>
+        <w:divId w:val="1474181251"/>
+        <w:rPr>
+          <w:rFonts w:ascii="Arial" w:hAnsi="Arial" w:cs="Arial"/>
+          <w:color w:val="000000"/>
+          <w:sz w:val="27"/>
+          <w:szCs w:val="27"/>
+        </w:rPr>
+      </w:pPr>
+      <w:r>
+        <w:rPr>
+          <w:rFonts w:ascii="Arial" w:hAnsi="Arial" w:cs="Arial"/>
+          <w:color w:val="000000"/>
+          <w:sz w:val="27"/>
+          <w:szCs w:val="27"/>
+        </w:rPr>
+        <w:t>Remember, you CANNOT edit specifications of an existing POD other than the below.</w:t>
+      </w:r>
+    </w:p>
+    <w:p>
+      <w:pPr>
+        <w:pStyle w:val="NormalWeb"/>
+        <w:numPr>
+          <w:ilvl w:val="0"/>
+          <w:numId w:val="6"/>
+        </w:numPr>
+        <w:jc w:val="both"/>
+        <w:divId w:val="1474181251"/>
+        <w:rPr>
+          <w:rFonts w:ascii="Arial" w:hAnsi="Arial" w:cs="Arial"/>
+          <w:color w:val="000000"/>
+          <w:sz w:val="27"/>
+          <w:szCs w:val="27"/>
+        </w:rPr>
+      </w:pPr>
+      <w:proofErr w:type="spellStart"/>
+      <w:r>
+        <w:rPr>
+          <w:rFonts w:ascii="Arial" w:hAnsi="Arial" w:cs="Arial"/>
+          <w:color w:val="000000"/>
+          <w:sz w:val="27"/>
+          <w:szCs w:val="27"/>
+        </w:rPr>
+        <w:t>spec.containers</w:t>
+      </w:r>
+      <w:proofErr w:type="spellEnd"/>
+      <w:r>
+        <w:rPr>
+          <w:rFonts w:ascii="Arial" w:hAnsi="Arial" w:cs="Arial"/>
+          <w:color w:val="000000"/>
+          <w:sz w:val="27"/>
+          <w:szCs w:val="27"/>
+        </w:rPr>
+        <w:t>[*].image</w:t>
+      </w:r>
+    </w:p>
+    <w:p>
+      <w:pPr>
+        <w:pStyle w:val="NormalWeb"/>
+        <w:numPr>
+          <w:ilvl w:val="0"/>
+          <w:numId w:val="6"/>
+        </w:numPr>
+        <w:jc w:val="both"/>
+        <w:divId w:val="1474181251"/>
+        <w:rPr>
+          <w:rFonts w:ascii="Arial" w:hAnsi="Arial" w:cs="Arial"/>
+          <w:color w:val="000000"/>
+          <w:sz w:val="27"/>
+          <w:szCs w:val="27"/>
+        </w:rPr>
+      </w:pPr>
+      <w:proofErr w:type="spellStart"/>
+      <w:r>
+        <w:rPr>
+          <w:rFonts w:ascii="Arial" w:hAnsi="Arial" w:cs="Arial"/>
+          <w:color w:val="000000"/>
+          <w:sz w:val="27"/>
+          <w:szCs w:val="27"/>
+        </w:rPr>
+        <w:t>spec.initContainers</w:t>
+      </w:r>
+      <w:proofErr w:type="spellEnd"/>
+      <w:r>
+        <w:rPr>
+          <w:rFonts w:ascii="Arial" w:hAnsi="Arial" w:cs="Arial"/>
+          <w:color w:val="000000"/>
+          <w:sz w:val="27"/>
+          <w:szCs w:val="27"/>
+        </w:rPr>
+        <w:t>[*].image</w:t>
+      </w:r>
+    </w:p>
+    <w:p>
+      <w:pPr>
+        <w:pStyle w:val="NormalWeb"/>
+        <w:numPr>
+          <w:ilvl w:val="0"/>
+          <w:numId w:val="6"/>
+        </w:numPr>
+        <w:jc w:val="both"/>
+        <w:divId w:val="1474181251"/>
+        <w:rPr>
+          <w:rFonts w:ascii="Arial" w:hAnsi="Arial" w:cs="Arial"/>
+          <w:color w:val="000000"/>
+          <w:sz w:val="27"/>
+          <w:szCs w:val="27"/>
+        </w:rPr>
+      </w:pPr>
+      <w:proofErr w:type="spellStart"/>
+      <w:r>
+        <w:rPr>
+          <w:rFonts w:ascii="Arial" w:hAnsi="Arial" w:cs="Arial"/>
+          <w:color w:val="000000"/>
+          <w:sz w:val="27"/>
+          <w:szCs w:val="27"/>
+        </w:rPr>
+        <w:t>spec.activeDeadlineSeconds</w:t>
+      </w:r>
+      <w:proofErr w:type="spellEnd"/>
+    </w:p>
+    <w:p>
+      <w:pPr>
+        <w:pStyle w:val="NormalWeb"/>
+        <w:numPr>
+          <w:ilvl w:val="0"/>
+          <w:numId w:val="6"/>
+        </w:numPr>
+        <w:jc w:val="both"/>
+        <w:divId w:val="1474181251"/>
+        <w:rPr>
+          <w:rFonts w:ascii="Arial" w:hAnsi="Arial" w:cs="Arial"/>
+          <w:color w:val="000000"/>
+          <w:sz w:val="27"/>
+          <w:szCs w:val="27"/>
+        </w:rPr>
+      </w:pPr>
+      <w:proofErr w:type="spellStart"/>
+      <w:r>
+        <w:rPr>
+          <w:rFonts w:ascii="Arial" w:hAnsi="Arial" w:cs="Arial"/>
+          <w:color w:val="000000"/>
+          <w:sz w:val="27"/>
+          <w:szCs w:val="27"/>
+        </w:rPr>
+        <w:t>spec.tolerations</w:t>
+      </w:r>
+      <w:proofErr w:type="spellEnd"/>
+    </w:p>
+    <w:p>
+      <w:pPr>
+        <w:pStyle w:val="NormalWeb"/>
+        <w:jc w:val="both"/>
+        <w:divId w:val="1474181251"/>
+        <w:rPr>
+          <w:rFonts w:ascii="Arial" w:hAnsi="Arial" w:cs="Arial"/>
+          <w:color w:val="000000"/>
+          <w:sz w:val="27"/>
+          <w:szCs w:val="27"/>
+        </w:rPr>
+      </w:pPr>
+      <w:r>
+        <w:rPr>
+          <w:rFonts w:ascii="Arial" w:hAnsi="Arial" w:cs="Arial"/>
+          <w:color w:val="000000"/>
+          <w:sz w:val="27"/>
+          <w:szCs w:val="27"/>
+        </w:rPr>
+        <w:t>For example you cannot edit the environment variables, service accounts, resource limits (all of which we will discuss later) of a running pod. But if you really want to, you have 2 options:</w:t>
+      </w:r>
+    </w:p>
+    <w:p>
+      <w:pPr>
+        <w:pStyle w:val="NormalWeb"/>
+        <w:jc w:val="both"/>
+        <w:divId w:val="1474181251"/>
+        <w:rPr>
+          <w:rFonts w:ascii="Arial" w:hAnsi="Arial" w:cs="Arial"/>
+          <w:color w:val="000000"/>
+          <w:sz w:val="27"/>
+          <w:szCs w:val="27"/>
+        </w:rPr>
+      </w:pPr>
+      <w:r>
+        <w:rPr>
+          <w:rFonts w:ascii="Arial" w:hAnsi="Arial" w:cs="Arial"/>
+          <w:color w:val="000000"/>
+          <w:sz w:val="27"/>
+          <w:szCs w:val="27"/>
+        </w:rPr>
+        <w:t>1. Run the </w:t>
+      </w:r>
+      <w:proofErr w:type="spellStart"/>
+      <w:r>
+        <w:rPr>
+          <w:rStyle w:val="HTMLCode"/>
+          <w:color w:val="000000"/>
+        </w:rPr>
+        <w:t>kubectl</w:t>
+      </w:r>
+      <w:proofErr w:type="spellEnd"/>
+      <w:r>
+        <w:rPr>
+          <w:rStyle w:val="HTMLCode"/>
+          <w:color w:val="000000"/>
+        </w:rPr>
+        <w:t xml:space="preserve"> edit pod &lt;pod name&gt;</w:t>
+      </w:r>
+      <w:r>
+        <w:rPr>
+          <w:rFonts w:ascii="Arial" w:hAnsi="Arial" w:cs="Arial"/>
+          <w:color w:val="000000"/>
+          <w:sz w:val="27"/>
+          <w:szCs w:val="27"/>
+        </w:rPr>
+        <w:t> command.  This will open the pod specification in an editor (vi editor). Then edit the required properties. When you try to save it, you will be denied. This is because you are attempting to edit a field on the pod that is not editable.</w:t>
+      </w:r>
+    </w:p>
+    <w:p>
+      <w:pPr>
+        <w:jc w:val="both"/>
+        <w:divId w:val="1474181251"/>
+        <w:rPr>
+          <w:rFonts w:ascii="Times New Roman" w:eastAsia="Times New Roman" w:hAnsi="Times New Roman" w:cs="Times New Roman"/>
+          <w:sz w:val="24"/>
+          <w:szCs w:val="24"/>
+        </w:rPr>
+      </w:pPr>
+      <w:r>
+        <w:rPr>
+          <w:rFonts w:eastAsia="Times New Roman"/>
+          <w:noProof/>
+        </w:rPr>
+        <w:lastRenderedPageBreak/>
+        <w:drawing>
+          <wp:inline distT="0" distB="0" distL="0" distR="0" wp14:anchorId="0976B698" wp14:editId="2A47A283">
+            <wp:extent cx="7332980" cy="6383020"/>
+            <wp:effectExtent l="0" t="0" r="1270" b="0"/>
+            <wp:docPr id="2" name="Picture 2"/>
+            <wp:cNvGraphicFramePr>
+              <a:graphicFrameLocks xmlns:a="http://schemas.openxmlformats.org/drawingml/2006/main" noChangeAspect="1"/>
+            </wp:cNvGraphicFramePr>
+            <a:graphic xmlns:a="http://schemas.openxmlformats.org/drawingml/2006/main">
+              <a:graphicData uri="http://schemas.openxmlformats.org/drawingml/2006/picture">
+                <pic:pic xmlns:pic="http://schemas.openxmlformats.org/drawingml/2006/picture">
+                  <pic:nvPicPr>
+                    <pic:cNvPr id="0" name=" 3"/>
+                    <pic:cNvPicPr>
+                      <a:picLocks noChangeAspect="1" noChangeArrowheads="1"/>
+                    </pic:cNvPicPr>
+                  </pic:nvPicPr>
+                  <pic:blipFill>
+                    <a:blip r:embed="rId31">
+                      <a:extLst>
+                        <a:ext uri="{28A0092B-C50C-407E-A947-70E740481C1C}">
+                          <a14:useLocalDpi xmlns:a14="http://schemas.microsoft.com/office/drawing/2010/main" val="0"/>
+                        </a:ext>
+                      </a:extLst>
+                    </a:blip>
+                    <a:srcRect/>
+                    <a:stretch>
+                      <a:fillRect/>
+                    </a:stretch>
+                  </pic:blipFill>
+                  <pic:spPr bwMode="auto">
+                    <a:xfrm>
+                      <a:off x="0" y="0"/>
+                      <a:ext cx="7332980" cy="6383020"/>
+                    </a:xfrm>
+                    <a:prstGeom prst="rect">
+                      <a:avLst/>
+                    </a:prstGeom>
+                    <a:noFill/>
+                    <a:ln>
+                      <a:noFill/>
+                    </a:ln>
+                  </pic:spPr>
+                </pic:pic>
+              </a:graphicData>
+            </a:graphic>
+          </wp:inline>
+        </w:drawing>
+      </w:r>
+      <w:r>
+        <w:rPr>
+          <w:rFonts w:eastAsia="Times New Roman"/>
+          <w:noProof/>
+        </w:rPr>
+        <w:drawing>
+          <wp:inline distT="0" distB="0" distL="0" distR="0" wp14:anchorId="19324566" wp14:editId="389D0A4F">
+            <wp:extent cx="6286500" cy="1094740"/>
+            <wp:effectExtent l="0" t="0" r="0" b="0"/>
+            <wp:docPr id="6" name="Picture 6"/>
+            <wp:cNvGraphicFramePr>
+              <a:graphicFrameLocks xmlns:a="http://schemas.openxmlformats.org/drawingml/2006/main" noChangeAspect="1"/>
+            </wp:cNvGraphicFramePr>
+            <a:graphic xmlns:a="http://schemas.openxmlformats.org/drawingml/2006/main">
+              <a:graphicData uri="http://schemas.openxmlformats.org/drawingml/2006/picture">
+                <pic:pic xmlns:pic="http://schemas.openxmlformats.org/drawingml/2006/picture">
+                  <pic:nvPicPr>
+                    <pic:cNvPr id="0" name=" 4"/>
+                    <pic:cNvPicPr>
+                      <a:picLocks noChangeAspect="1" noChangeArrowheads="1"/>
+                    </pic:cNvPicPr>
+                  </pic:nvPicPr>
+                  <pic:blipFill>
+                    <a:blip r:embed="rId32">
+                      <a:extLst>
+                        <a:ext uri="{28A0092B-C50C-407E-A947-70E740481C1C}">
+                          <a14:useLocalDpi xmlns:a14="http://schemas.microsoft.com/office/drawing/2010/main" val="0"/>
+                        </a:ext>
+                      </a:extLst>
+                    </a:blip>
+                    <a:srcRect/>
+                    <a:stretch>
+                      <a:fillRect/>
+                    </a:stretch>
+                  </pic:blipFill>
+                  <pic:spPr bwMode="auto">
+                    <a:xfrm>
+                      <a:off x="0" y="0"/>
+                      <a:ext cx="6286500" cy="1094740"/>
+                    </a:xfrm>
+                    <a:prstGeom prst="rect">
+                      <a:avLst/>
+                    </a:prstGeom>
+                    <a:noFill/>
+                    <a:ln>
+                      <a:noFill/>
+                    </a:ln>
+                  </pic:spPr>
+                </pic:pic>
+              </a:graphicData>
+            </a:graphic>
+          </wp:inline>
+        </w:drawing>
+      </w:r>
+    </w:p>
+    <w:p>
+      <w:pPr>
+        <w:pStyle w:val="NormalWeb"/>
+        <w:jc w:val="both"/>
+        <w:divId w:val="1474181251"/>
+        <w:rPr>
+          <w:rFonts w:ascii="Arial" w:hAnsi="Arial" w:cs="Arial"/>
+          <w:color w:val="000000"/>
+          <w:sz w:val="27"/>
+          <w:szCs w:val="27"/>
+        </w:rPr>
+      </w:pPr>
+      <w:r>
+        <w:rPr>
+          <w:rFonts w:ascii="Arial" w:hAnsi="Arial" w:cs="Arial"/>
+          <w:color w:val="000000"/>
+          <w:sz w:val="27"/>
+          <w:szCs w:val="27"/>
+        </w:rPr>
+        <w:t>A copy of the file with your changes is saved in a temporary location as shown above.</w:t>
+      </w:r>
+    </w:p>
+    <w:p>
+      <w:pPr>
+        <w:pStyle w:val="NormalWeb"/>
+        <w:jc w:val="both"/>
+        <w:divId w:val="1474181251"/>
+        <w:rPr>
+          <w:rFonts w:ascii="Arial" w:hAnsi="Arial" w:cs="Arial"/>
+          <w:color w:val="000000"/>
+          <w:sz w:val="27"/>
+          <w:szCs w:val="27"/>
+        </w:rPr>
+      </w:pPr>
+      <w:r>
+        <w:rPr>
+          <w:rFonts w:ascii="Arial" w:hAnsi="Arial" w:cs="Arial"/>
+          <w:color w:val="000000"/>
+          <w:sz w:val="27"/>
+          <w:szCs w:val="27"/>
+        </w:rPr>
+        <w:lastRenderedPageBreak/>
+        <w:t>You can then delete the existing pod by running the command:</w:t>
+      </w:r>
+    </w:p>
+    <w:p>
+      <w:pPr>
+        <w:pStyle w:val="NormalWeb"/>
+        <w:jc w:val="both"/>
+        <w:divId w:val="1474181251"/>
+        <w:rPr>
+          <w:rFonts w:ascii="Arial" w:hAnsi="Arial" w:cs="Arial"/>
+          <w:color w:val="000000"/>
+          <w:sz w:val="27"/>
+          <w:szCs w:val="27"/>
+        </w:rPr>
+      </w:pPr>
+      <w:proofErr w:type="spellStart"/>
+      <w:r>
+        <w:rPr>
+          <w:rStyle w:val="HTMLCode"/>
+          <w:color w:val="000000"/>
+        </w:rPr>
+        <w:t>kubectl</w:t>
+      </w:r>
+      <w:proofErr w:type="spellEnd"/>
+      <w:r>
+        <w:rPr>
+          <w:rStyle w:val="HTMLCode"/>
+          <w:color w:val="000000"/>
+        </w:rPr>
+        <w:t xml:space="preserve"> delete pod </w:t>
+      </w:r>
+      <w:proofErr w:type="spellStart"/>
+      <w:r>
+        <w:rPr>
+          <w:rStyle w:val="HTMLCode"/>
+          <w:color w:val="000000"/>
+        </w:rPr>
+        <w:t>webapp</w:t>
+      </w:r>
+      <w:proofErr w:type="spellEnd"/>
+    </w:p>
+    <w:p>
+      <w:pPr>
+        <w:pStyle w:val="NormalWeb"/>
+        <w:jc w:val="both"/>
+        <w:divId w:val="1474181251"/>
+        <w:rPr>
+          <w:rFonts w:ascii="Arial" w:hAnsi="Arial" w:cs="Arial"/>
+          <w:color w:val="000000"/>
+          <w:sz w:val="27"/>
+          <w:szCs w:val="27"/>
+        </w:rPr>
+      </w:pPr>
+    </w:p>
+    <w:p>
+      <w:pPr>
+        <w:pStyle w:val="NormalWeb"/>
+        <w:jc w:val="both"/>
+        <w:divId w:val="1474181251"/>
+        <w:rPr>
+          <w:rFonts w:ascii="Arial" w:hAnsi="Arial" w:cs="Arial"/>
+          <w:color w:val="000000"/>
+          <w:sz w:val="27"/>
+          <w:szCs w:val="27"/>
+        </w:rPr>
+      </w:pPr>
+      <w:r>
+        <w:rPr>
+          <w:rFonts w:ascii="Arial" w:hAnsi="Arial" w:cs="Arial"/>
+          <w:color w:val="000000"/>
+          <w:sz w:val="27"/>
+          <w:szCs w:val="27"/>
+        </w:rPr>
+        <w:t>Then create a new pod with your changes using the temporary file</w:t>
+      </w:r>
+    </w:p>
+    <w:p>
+      <w:pPr>
+        <w:pStyle w:val="NormalWeb"/>
+        <w:jc w:val="both"/>
+        <w:divId w:val="1474181251"/>
+        <w:rPr>
+          <w:rFonts w:ascii="Arial" w:hAnsi="Arial" w:cs="Arial"/>
+          <w:color w:val="000000"/>
+          <w:sz w:val="27"/>
+          <w:szCs w:val="27"/>
+        </w:rPr>
+      </w:pPr>
+      <w:proofErr w:type="spellStart"/>
+      <w:r>
+        <w:rPr>
+          <w:rStyle w:val="HTMLCode"/>
+          <w:color w:val="000000"/>
+        </w:rPr>
+        <w:t>kubectl</w:t>
+      </w:r>
+      <w:proofErr w:type="spellEnd"/>
+      <w:r>
+        <w:rPr>
+          <w:rStyle w:val="HTMLCode"/>
+          <w:color w:val="000000"/>
+        </w:rPr>
+        <w:t xml:space="preserve"> create -f /</w:t>
+      </w:r>
+      <w:proofErr w:type="spellStart"/>
+      <w:r>
+        <w:rPr>
+          <w:rStyle w:val="HTMLCode"/>
+          <w:color w:val="000000"/>
+        </w:rPr>
+        <w:t>tmp</w:t>
+      </w:r>
+      <w:proofErr w:type="spellEnd"/>
+      <w:r>
+        <w:rPr>
+          <w:rStyle w:val="HTMLCode"/>
+          <w:color w:val="000000"/>
+        </w:rPr>
+        <w:t>/</w:t>
+      </w:r>
+      <w:proofErr w:type="spellStart"/>
+      <w:r>
+        <w:rPr>
+          <w:rStyle w:val="HTMLCode"/>
+          <w:color w:val="000000"/>
+        </w:rPr>
+        <w:t>kubectl</w:t>
+      </w:r>
+      <w:proofErr w:type="spellEnd"/>
+      <w:r>
+        <w:rPr>
+          <w:rStyle w:val="HTMLCode"/>
+          <w:color w:val="000000"/>
+        </w:rPr>
+        <w:t>-edit-</w:t>
+      </w:r>
+      <w:proofErr w:type="spellStart"/>
+      <w:r>
+        <w:rPr>
+          <w:rStyle w:val="HTMLCode"/>
+          <w:color w:val="000000"/>
+        </w:rPr>
+        <w:t>ccvrq.yaml</w:t>
+      </w:r>
+      <w:proofErr w:type="spellEnd"/>
+    </w:p>
+    <w:p>
+      <w:pPr>
+        <w:pStyle w:val="NormalWeb"/>
+        <w:jc w:val="both"/>
+        <w:divId w:val="1474181251"/>
+        <w:rPr>
+          <w:rFonts w:ascii="Arial" w:hAnsi="Arial" w:cs="Arial"/>
+          <w:color w:val="000000"/>
+          <w:sz w:val="27"/>
+          <w:szCs w:val="27"/>
+        </w:rPr>
+      </w:pPr>
+    </w:p>
+    <w:p>
+      <w:pPr>
+        <w:pStyle w:val="NormalWeb"/>
+        <w:jc w:val="both"/>
+        <w:divId w:val="1474181251"/>
+        <w:rPr>
+          <w:rFonts w:ascii="Arial" w:hAnsi="Arial" w:cs="Arial"/>
+          <w:color w:val="000000"/>
+          <w:sz w:val="27"/>
+          <w:szCs w:val="27"/>
+        </w:rPr>
+      </w:pPr>
+      <w:r>
+        <w:rPr>
+          <w:rFonts w:ascii="Arial" w:hAnsi="Arial" w:cs="Arial"/>
+          <w:color w:val="000000"/>
+          <w:sz w:val="27"/>
+          <w:szCs w:val="27"/>
+        </w:rPr>
+        <w:t>2. The second option is to extract the pod definition in YAML format to a file using the command</w:t>
+      </w:r>
+    </w:p>
+    <w:p>
+      <w:pPr>
+        <w:pStyle w:val="NormalWeb"/>
+        <w:jc w:val="both"/>
+        <w:divId w:val="1474181251"/>
+        <w:rPr>
+          <w:rFonts w:ascii="Arial" w:hAnsi="Arial" w:cs="Arial"/>
+          <w:color w:val="000000"/>
+          <w:sz w:val="27"/>
+          <w:szCs w:val="27"/>
+        </w:rPr>
+      </w:pPr>
+      <w:proofErr w:type="spellStart"/>
+      <w:r>
+        <w:rPr>
+          <w:rStyle w:val="HTMLCode"/>
+          <w:color w:val="000000"/>
+        </w:rPr>
+        <w:t>kubectl</w:t>
+      </w:r>
+      <w:proofErr w:type="spellEnd"/>
+      <w:r>
+        <w:rPr>
+          <w:rStyle w:val="HTMLCode"/>
+          <w:color w:val="000000"/>
+        </w:rPr>
+        <w:t xml:space="preserve"> get pod </w:t>
+      </w:r>
+      <w:proofErr w:type="spellStart"/>
+      <w:r>
+        <w:rPr>
+          <w:rStyle w:val="HTMLCode"/>
+          <w:color w:val="000000"/>
+        </w:rPr>
+        <w:t>webapp</w:t>
+      </w:r>
+      <w:proofErr w:type="spellEnd"/>
+      <w:r>
+        <w:rPr>
+          <w:rStyle w:val="HTMLCode"/>
+          <w:color w:val="000000"/>
+        </w:rPr>
+        <w:t xml:space="preserve"> -o </w:t>
+      </w:r>
+      <w:proofErr w:type="spellStart"/>
+      <w:r>
+        <w:rPr>
+          <w:rStyle w:val="HTMLCode"/>
+          <w:color w:val="000000"/>
+        </w:rPr>
+        <w:t>yaml</w:t>
+      </w:r>
+      <w:proofErr w:type="spellEnd"/>
+      <w:r>
+        <w:rPr>
+          <w:rStyle w:val="HTMLCode"/>
+          <w:color w:val="000000"/>
+        </w:rPr>
+        <w:t xml:space="preserve"> &gt; my-new-</w:t>
+      </w:r>
+      <w:proofErr w:type="spellStart"/>
+      <w:r>
+        <w:rPr>
+          <w:rStyle w:val="HTMLCode"/>
+          <w:color w:val="000000"/>
+        </w:rPr>
+        <w:t>pod.yaml</w:t>
+      </w:r>
+      <w:proofErr w:type="spellEnd"/>
+    </w:p>
+    <w:p>
+      <w:pPr>
+        <w:pStyle w:val="NormalWeb"/>
+        <w:jc w:val="both"/>
+        <w:divId w:val="1474181251"/>
+        <w:rPr>
+          <w:rFonts w:ascii="Arial" w:hAnsi="Arial" w:cs="Arial"/>
+          <w:color w:val="000000"/>
+          <w:sz w:val="27"/>
+          <w:szCs w:val="27"/>
+        </w:rPr>
+      </w:pPr>
+      <w:r>
+        <w:rPr>
+          <w:rFonts w:ascii="Arial" w:hAnsi="Arial" w:cs="Arial"/>
+          <w:color w:val="000000"/>
+          <w:sz w:val="27"/>
+          <w:szCs w:val="27"/>
+        </w:rPr>
+        <w:t>Then make the changes to the exported file using an editor (vi editor). Save the changes</w:t>
+      </w:r>
+    </w:p>
+    <w:p>
+      <w:pPr>
+        <w:pStyle w:val="NormalWeb"/>
+        <w:jc w:val="both"/>
+        <w:divId w:val="1474181251"/>
+        <w:rPr>
+          <w:rFonts w:ascii="Arial" w:hAnsi="Arial" w:cs="Arial"/>
+          <w:color w:val="000000"/>
+          <w:sz w:val="27"/>
+          <w:szCs w:val="27"/>
+        </w:rPr>
+      </w:pPr>
+      <w:r>
+        <w:rPr>
+          <w:rStyle w:val="HTMLCode"/>
+          <w:color w:val="000000"/>
+        </w:rPr>
+        <w:t>vi my-new-</w:t>
+      </w:r>
+      <w:proofErr w:type="spellStart"/>
+      <w:r>
+        <w:rPr>
+          <w:rStyle w:val="HTMLCode"/>
+          <w:color w:val="000000"/>
+        </w:rPr>
+        <w:t>pod.yaml</w:t>
+      </w:r>
+      <w:proofErr w:type="spellEnd"/>
+    </w:p>
+    <w:p>
+      <w:pPr>
+        <w:pStyle w:val="NormalWeb"/>
+        <w:jc w:val="both"/>
+        <w:divId w:val="1474181251"/>
+        <w:rPr>
+          <w:rFonts w:ascii="Arial" w:hAnsi="Arial" w:cs="Arial"/>
+          <w:color w:val="000000"/>
+          <w:sz w:val="27"/>
+          <w:szCs w:val="27"/>
+        </w:rPr>
+      </w:pPr>
+      <w:r>
+        <w:rPr>
+          <w:rFonts w:ascii="Arial" w:hAnsi="Arial" w:cs="Arial"/>
+          <w:color w:val="000000"/>
+          <w:sz w:val="27"/>
+          <w:szCs w:val="27"/>
+        </w:rPr>
+        <w:t>Then delete the existing pod</w:t>
+      </w:r>
+    </w:p>
+    <w:p>
+      <w:pPr>
+        <w:pStyle w:val="NormalWeb"/>
+        <w:jc w:val="both"/>
+        <w:divId w:val="1474181251"/>
+        <w:rPr>
+          <w:rFonts w:ascii="Arial" w:hAnsi="Arial" w:cs="Arial"/>
+          <w:color w:val="000000"/>
+          <w:sz w:val="27"/>
+          <w:szCs w:val="27"/>
+        </w:rPr>
+      </w:pPr>
+      <w:proofErr w:type="spellStart"/>
+      <w:r>
+        <w:rPr>
+          <w:rStyle w:val="HTMLCode"/>
+          <w:color w:val="000000"/>
+        </w:rPr>
+        <w:t>kubectl</w:t>
+      </w:r>
+      <w:proofErr w:type="spellEnd"/>
+      <w:r>
+        <w:rPr>
+          <w:rStyle w:val="HTMLCode"/>
+          <w:color w:val="000000"/>
+        </w:rPr>
+        <w:t xml:space="preserve"> delete pod </w:t>
+      </w:r>
+      <w:proofErr w:type="spellStart"/>
+      <w:r>
+        <w:rPr>
+          <w:rStyle w:val="HTMLCode"/>
+          <w:color w:val="000000"/>
+        </w:rPr>
+        <w:t>webapp</w:t>
+      </w:r>
+      <w:proofErr w:type="spellEnd"/>
+    </w:p>
+    <w:p>
+      <w:pPr>
+        <w:pStyle w:val="NormalWeb"/>
+        <w:jc w:val="both"/>
+        <w:divId w:val="1474181251"/>
+        <w:rPr>
+          <w:rFonts w:ascii="Arial" w:hAnsi="Arial" w:cs="Arial"/>
+          <w:color w:val="000000"/>
+          <w:sz w:val="27"/>
+          <w:szCs w:val="27"/>
+        </w:rPr>
+      </w:pPr>
+      <w:r>
+        <w:rPr>
+          <w:rFonts w:ascii="Arial" w:hAnsi="Arial" w:cs="Arial"/>
+          <w:color w:val="000000"/>
+          <w:sz w:val="27"/>
+          <w:szCs w:val="27"/>
+        </w:rPr>
+        <w:t>Then create a new pod with the edited file</w:t>
+      </w:r>
+    </w:p>
+    <w:p>
+      <w:pPr>
+        <w:pStyle w:val="NormalWeb"/>
+        <w:jc w:val="both"/>
+        <w:divId w:val="1474181251"/>
+        <w:rPr>
+          <w:rFonts w:ascii="Arial" w:hAnsi="Arial" w:cs="Arial"/>
+          <w:color w:val="000000"/>
+          <w:sz w:val="27"/>
+          <w:szCs w:val="27"/>
+        </w:rPr>
+      </w:pPr>
+      <w:proofErr w:type="spellStart"/>
+      <w:r>
+        <w:rPr>
+          <w:rStyle w:val="HTMLCode"/>
+          <w:color w:val="000000"/>
+        </w:rPr>
+        <w:t>kubectl</w:t>
+      </w:r>
+      <w:proofErr w:type="spellEnd"/>
+      <w:r>
+        <w:rPr>
+          <w:rStyle w:val="HTMLCode"/>
+          <w:color w:val="000000"/>
+        </w:rPr>
+        <w:t xml:space="preserve"> create -f my-new-</w:t>
+      </w:r>
+      <w:proofErr w:type="spellStart"/>
+      <w:r>
+        <w:rPr>
+          <w:rStyle w:val="HTMLCode"/>
+          <w:color w:val="000000"/>
+        </w:rPr>
+        <w:t>pod.yaml</w:t>
+      </w:r>
+      <w:proofErr w:type="spellEnd"/>
+    </w:p>
+    <w:p>
+      <w:pPr>
+        <w:pStyle w:val="NormalWeb"/>
+        <w:jc w:val="both"/>
+        <w:divId w:val="1474181251"/>
+        <w:rPr>
+          <w:rFonts w:ascii="Arial" w:hAnsi="Arial" w:cs="Arial"/>
+          <w:color w:val="000000"/>
+          <w:sz w:val="27"/>
+          <w:szCs w:val="27"/>
+        </w:rPr>
+      </w:pPr>
+    </w:p>
+    <w:p>
+      <w:pPr>
+        <w:pStyle w:val="Heading4"/>
+        <w:jc w:val="both"/>
+        <w:divId w:val="1474181251"/>
+        <w:rPr>
+          <w:rFonts w:ascii="Arial" w:eastAsia="Times New Roman" w:hAnsi="Arial" w:cs="Arial"/>
+          <w:color w:val="000000"/>
+          <w:sz w:val="27"/>
+          <w:szCs w:val="27"/>
+        </w:rPr>
+      </w:pPr>
+      <w:r>
+        <w:rPr>
+          <w:rFonts w:ascii="Arial" w:eastAsia="Times New Roman" w:hAnsi="Arial" w:cs="Arial"/>
+          <w:color w:val="000000"/>
+          <w:sz w:val="27"/>
+          <w:szCs w:val="27"/>
+        </w:rPr>
+        <w:t>Edit Deployments</w:t>
+      </w:r>
+    </w:p>
+    <w:p>
+      <w:pPr>
+        <w:pStyle w:val="NormalWeb"/>
+        <w:jc w:val="both"/>
+        <w:divId w:val="1474181251"/>
+        <w:rPr>
+          <w:rFonts w:ascii="Arial" w:hAnsi="Arial" w:cs="Arial"/>
+          <w:color w:val="000000"/>
+          <w:sz w:val="27"/>
+          <w:szCs w:val="27"/>
+        </w:rPr>
+      </w:pPr>
+      <w:r>
+        <w:rPr>
+          <w:rFonts w:ascii="Arial" w:hAnsi="Arial" w:cs="Arial"/>
+          <w:color w:val="000000"/>
+          <w:sz w:val="27"/>
+          <w:szCs w:val="27"/>
+        </w:rPr>
+        <w:t>With Deployments you can easily edit any field/property of the POD template. Since the pod template is a child of the deployment specification,  with every change the deployment will automatically delete and create a new pod with the new changes. So if you are asked to edit a property of a POD part of a deployment you may do that simply by running the command</w:t>
+      </w:r>
+    </w:p>
+    <w:p>
+      <w:pPr>
+        <w:pStyle w:val="NormalWeb"/>
+        <w:jc w:val="both"/>
+        <w:divId w:val="1474181251"/>
+        <w:rPr>
+          <w:rFonts w:ascii="Arial" w:hAnsi="Arial" w:cs="Arial"/>
+          <w:color w:val="000000"/>
+          <w:sz w:val="27"/>
+          <w:szCs w:val="27"/>
+        </w:rPr>
+      </w:pPr>
+      <w:proofErr w:type="spellStart"/>
+      <w:r>
+        <w:rPr>
+          <w:rStyle w:val="HTMLCode"/>
+          <w:color w:val="000000"/>
+        </w:rPr>
+        <w:t>kubectl</w:t>
+      </w:r>
+      <w:proofErr w:type="spellEnd"/>
+      <w:r>
+        <w:rPr>
+          <w:rStyle w:val="HTMLCode"/>
+          <w:color w:val="000000"/>
+        </w:rPr>
+        <w:t xml:space="preserve"> edit deployment my-deployment</w:t>
+      </w:r>
+    </w:p>
+    <w:p>
+      <w:pPr>
+        <w:jc w:val="both"/>
+        <w:rPr>
+          <w:sz w:val="24"/>
+        </w:rPr>
+      </w:pPr>
     </w:p>
     <w:sectPr>
-      <w:headerReference w:type="default" r:id="rId32"/>
+      <w:headerReference w:type="default" r:id="rId33"/>
       <w:pgSz w:w="12240" w:h="15840"/>
       <w:pgMar w:top="1440" w:right="1440" w:bottom="1440" w:left="1440" w:header="720" w:footer="720" w:gutter="0"/>
       <w:cols w:space="720"/>
@@ -3773,7 +5365,7 @@
 </file>
 
 <file path=word/endnotes.xml><?xml version="1.0" encoding="utf-8"?>
-<w:endnotes xmlns:wpc="http://schemas.microsoft.com/office/word/2010/wordprocessingCanvas" xmlns:cx="http://schemas.microsoft.com/office/drawing/2014/chartex" xmlns:cx1="http://schemas.microsoft.com/office/drawing/2015/9/8/chartex" xmlns:cx2="http://schemas.microsoft.com/office/drawing/2015/10/21/chartex" xmlns:cx3="http://schemas.microsoft.com/office/drawing/2016/5/9/chartex" xmlns:cx4="http://schemas.microsoft.com/office/drawing/2016/5/10/chartex" xmlns:cx5="http://schemas.microsoft.com/office/drawing/2016/5/11/chartex" xmlns:cx6="http://schemas.microsoft.com/office/drawing/2016/5/12/chartex" xmlns:cx7="http://schemas.microsoft.com/office/drawing/2016/5/13/chartex" xmlns:cx8="http://schemas.microsoft.com/office/drawing/2016/5/14/chartex" xmlns:mc="http://schemas.openxmlformats.org/markup-compatibility/2006" xmlns:aink="http://schemas.microsoft.com/office/drawing/2016/ink" xmlns:o="urn:schemas-microsoft-com:office:office" xmlns:r="http://schemas.openxmlformats.org/officeDocument/2006/relationships" xmlns:m="http://schemas.openxmlformats.org/officeDocument/2006/math" xmlns:v="urn:schemas-microsoft-com:vml" xmlns:wp14="http://schemas.microsoft.com/office/word/2010/wordprocessingDrawing" xmlns:wp="http://schemas.openxmlformats.org/drawingml/2006/wordprocessingDrawing" xmlns:w10="urn:schemas-microsoft-com:office:word" xmlns:w="http://schemas.openxmlformats.org/wordprocessingml/2006/main" xmlns:w14="http://schemas.microsoft.com/office/word/2010/wordml" xmlns:w15="http://schemas.microsoft.com/office/word/2012/wordml" xmlns:w16se="http://schemas.microsoft.com/office/word/2015/wordml/symex" xmlns:wpg="http://schemas.microsoft.com/office/word/2010/wordprocessingGroup" xmlns:wpi="http://schemas.microsoft.com/office/word/2010/wordprocessingInk" xmlns:wne="http://schemas.microsoft.com/office/word/2006/wordml" xmlns:wps="http://schemas.microsoft.com/office/word/2010/wordprocessingShape" mc:Ignorable="w14 w15 w16se wp14">
+<w:endnotes xmlns:wpc="http://schemas.microsoft.com/office/word/2010/wordprocessingCanvas" xmlns:cx="http://schemas.microsoft.com/office/drawing/2014/chartex" xmlns:cx1="http://schemas.microsoft.com/office/drawing/2015/9/8/chartex" xmlns:cx2="http://schemas.microsoft.com/office/drawing/2015/10/21/chartex" xmlns:cx3="http://schemas.microsoft.com/office/drawing/2016/5/9/chartex" xmlns:cx4="http://schemas.microsoft.com/office/drawing/2016/5/10/chartex" xmlns:cx5="http://schemas.microsoft.com/office/drawing/2016/5/11/chartex" xmlns:cx6="http://schemas.microsoft.com/office/drawing/2016/5/12/chartex" xmlns:cx7="http://schemas.microsoft.com/office/drawing/2016/5/13/chartex" xmlns:cx8="http://schemas.microsoft.com/office/drawing/2016/5/14/chartex" xmlns:mc="http://schemas.openxmlformats.org/markup-compatibility/2006" xmlns:aink="http://schemas.microsoft.com/office/drawing/2016/ink" xmlns:am3d="http://schemas.microsoft.com/office/drawing/2017/model3d" xmlns:o="urn:schemas-microsoft-com:office:office" xmlns:r="http://schemas.openxmlformats.org/officeDocument/2006/relationships" xmlns:m="http://schemas.openxmlformats.org/officeDocument/2006/math" xmlns:v="urn:schemas-microsoft-com:vml" xmlns:wp14="http://schemas.microsoft.com/office/word/2010/wordprocessingDrawing" xmlns:wp="http://schemas.openxmlformats.org/drawingml/2006/wordprocessingDrawing" xmlns:w10="urn:schemas-microsoft-com:office:word" xmlns:w="http://schemas.openxmlformats.org/wordprocessingml/2006/main" xmlns:w14="http://schemas.microsoft.com/office/word/2010/wordml" xmlns:w15="http://schemas.microsoft.com/office/word/2012/wordml" xmlns:w16cex="http://schemas.microsoft.com/office/word/2018/wordml/cex" xmlns:w16cid="http://schemas.microsoft.com/office/word/2016/wordml/cid" xmlns:w16="http://schemas.microsoft.com/office/word/2018/wordml" xmlns:w16se="http://schemas.microsoft.com/office/word/2015/wordml/symex" xmlns:wpg="http://schemas.microsoft.com/office/word/2010/wordprocessingGroup" xmlns:wpi="http://schemas.microsoft.com/office/word/2010/wordprocessingInk" xmlns:wne="http://schemas.microsoft.com/office/word/2006/wordml" xmlns:wps="http://schemas.microsoft.com/office/word/2010/wordprocessingShape" mc:Ignorable="w14 w15 w16se w16cid w16 w16cex wp14">
   <w:endnote w:type="separator" w:id="-1">
     <w:p>
       <w:pPr>
@@ -3798,7 +5390,7 @@
 </file>
 
 <file path=word/footnotes.xml><?xml version="1.0" encoding="utf-8"?>
-<w:footnotes xmlns:wpc="http://schemas.microsoft.com/office/word/2010/wordprocessingCanvas" xmlns:cx="http://schemas.microsoft.com/office/drawing/2014/chartex" xmlns:cx1="http://schemas.microsoft.com/office/drawing/2015/9/8/chartex" xmlns:cx2="http://schemas.microsoft.com/office/drawing/2015/10/21/chartex" xmlns:cx3="http://schemas.microsoft.com/office/drawing/2016/5/9/chartex" xmlns:cx4="http://schemas.microsoft.com/office/drawing/2016/5/10/chartex" xmlns:cx5="http://schemas.microsoft.com/office/drawing/2016/5/11/chartex" xmlns:cx6="http://schemas.microsoft.com/office/drawing/2016/5/12/chartex" xmlns:cx7="http://schemas.microsoft.com/office/drawing/2016/5/13/chartex" xmlns:cx8="http://schemas.microsoft.com/office/drawing/2016/5/14/chartex" xmlns:mc="http://schemas.openxmlformats.org/markup-compatibility/2006" xmlns:aink="http://schemas.microsoft.com/office/drawing/2016/ink" xmlns:o="urn:schemas-microsoft-com:office:office" xmlns:r="http://schemas.openxmlformats.org/officeDocument/2006/relationships" xmlns:m="http://schemas.openxmlformats.org/officeDocument/2006/math" xmlns:v="urn:schemas-microsoft-com:vml" xmlns:wp14="http://schemas.microsoft.com/office/word/2010/wordprocessingDrawing" xmlns:wp="http://schemas.openxmlformats.org/drawingml/2006/wordprocessingDrawing" xmlns:w10="urn:schemas-microsoft-com:office:word" xmlns:w="http://schemas.openxmlformats.org/wordprocessingml/2006/main" xmlns:w14="http://schemas.microsoft.com/office/word/2010/wordml" xmlns:w15="http://schemas.microsoft.com/office/word/2012/wordml" xmlns:w16se="http://schemas.microsoft.com/office/word/2015/wordml/symex" xmlns:wpg="http://schemas.microsoft.com/office/word/2010/wordprocessingGroup" xmlns:wpi="http://schemas.microsoft.com/office/word/2010/wordprocessingInk" xmlns:wne="http://schemas.microsoft.com/office/word/2006/wordml" xmlns:wps="http://schemas.microsoft.com/office/word/2010/wordprocessingShape" mc:Ignorable="w14 w15 w16se wp14">
+<w:footnotes xmlns:wpc="http://schemas.microsoft.com/office/word/2010/wordprocessingCanvas" xmlns:cx="http://schemas.microsoft.com/office/drawing/2014/chartex" xmlns:cx1="http://schemas.microsoft.com/office/drawing/2015/9/8/chartex" xmlns:cx2="http://schemas.microsoft.com/office/drawing/2015/10/21/chartex" xmlns:cx3="http://schemas.microsoft.com/office/drawing/2016/5/9/chartex" xmlns:cx4="http://schemas.microsoft.com/office/drawing/2016/5/10/chartex" xmlns:cx5="http://schemas.microsoft.com/office/drawing/2016/5/11/chartex" xmlns:cx6="http://schemas.microsoft.com/office/drawing/2016/5/12/chartex" xmlns:cx7="http://schemas.microsoft.com/office/drawing/2016/5/13/chartex" xmlns:cx8="http://schemas.microsoft.com/office/drawing/2016/5/14/chartex" xmlns:mc="http://schemas.openxmlformats.org/markup-compatibility/2006" xmlns:aink="http://schemas.microsoft.com/office/drawing/2016/ink" xmlns:am3d="http://schemas.microsoft.com/office/drawing/2017/model3d" xmlns:o="urn:schemas-microsoft-com:office:office" xmlns:r="http://schemas.openxmlformats.org/officeDocument/2006/relationships" xmlns:m="http://schemas.openxmlformats.org/officeDocument/2006/math" xmlns:v="urn:schemas-microsoft-com:vml" xmlns:wp14="http://schemas.microsoft.com/office/word/2010/wordprocessingDrawing" xmlns:wp="http://schemas.openxmlformats.org/drawingml/2006/wordprocessingDrawing" xmlns:w10="urn:schemas-microsoft-com:office:word" xmlns:w="http://schemas.openxmlformats.org/wordprocessingml/2006/main" xmlns:w14="http://schemas.microsoft.com/office/word/2010/wordml" xmlns:w15="http://schemas.microsoft.com/office/word/2012/wordml" xmlns:w16cex="http://schemas.microsoft.com/office/word/2018/wordml/cex" xmlns:w16cid="http://schemas.microsoft.com/office/word/2016/wordml/cid" xmlns:w16="http://schemas.microsoft.com/office/word/2018/wordml" xmlns:w16se="http://schemas.microsoft.com/office/word/2015/wordml/symex" xmlns:wpg="http://schemas.microsoft.com/office/word/2010/wordprocessingGroup" xmlns:wpi="http://schemas.microsoft.com/office/word/2010/wordprocessingInk" xmlns:wne="http://schemas.microsoft.com/office/word/2006/wordml" xmlns:wps="http://schemas.microsoft.com/office/word/2010/wordprocessingShape" mc:Ignorable="w14 w15 w16se w16cid w16 w16cex wp14">
   <w:footnote w:type="separator" w:id="-1">
     <w:p>
       <w:pPr>
@@ -3823,7 +5415,7 @@
 </file>
 
 <file path=word/header1.xml><?xml version="1.0" encoding="utf-8"?>
-<w:hdr xmlns:wpc="http://schemas.microsoft.com/office/word/2010/wordprocessingCanvas" xmlns:cx="http://schemas.microsoft.com/office/drawing/2014/chartex" xmlns:cx1="http://schemas.microsoft.com/office/drawing/2015/9/8/chartex" xmlns:cx2="http://schemas.microsoft.com/office/drawing/2015/10/21/chartex" xmlns:cx3="http://schemas.microsoft.com/office/drawing/2016/5/9/chartex" xmlns:cx4="http://schemas.microsoft.com/office/drawing/2016/5/10/chartex" xmlns:cx5="http://schemas.microsoft.com/office/drawing/2016/5/11/chartex" xmlns:cx6="http://schemas.microsoft.com/office/drawing/2016/5/12/chartex" xmlns:cx7="http://schemas.microsoft.com/office/drawing/2016/5/13/chartex" xmlns:cx8="http://schemas.microsoft.com/office/drawing/2016/5/14/chartex" xmlns:mc="http://schemas.openxmlformats.org/markup-compatibility/2006" xmlns:aink="http://schemas.microsoft.com/office/drawing/2016/ink" xmlns:o="urn:schemas-microsoft-com:office:office" xmlns:r="http://schemas.openxmlformats.org/officeDocument/2006/relationships" xmlns:m="http://schemas.openxmlformats.org/officeDocument/2006/math" xmlns:v="urn:schemas-microsoft-com:vml" xmlns:wp14="http://schemas.microsoft.com/office/word/2010/wordprocessingDrawing" xmlns:wp="http://schemas.openxmlformats.org/drawingml/2006/wordprocessingDrawing" xmlns:w10="urn:schemas-microsoft-com:office:word" xmlns:w="http://schemas.openxmlformats.org/wordprocessingml/2006/main" xmlns:w14="http://schemas.microsoft.com/office/word/2010/wordml" xmlns:w15="http://schemas.microsoft.com/office/word/2012/wordml" xmlns:w16se="http://schemas.microsoft.com/office/word/2015/wordml/symex" xmlns:wpg="http://schemas.microsoft.com/office/word/2010/wordprocessingGroup" xmlns:wpi="http://schemas.microsoft.com/office/word/2010/wordprocessingInk" xmlns:wne="http://schemas.microsoft.com/office/word/2006/wordml" xmlns:wps="http://schemas.microsoft.com/office/word/2010/wordprocessingShape" mc:Ignorable="w14 w15 w16se wp14">
+<w:hdr xmlns:wpc="http://schemas.microsoft.com/office/word/2010/wordprocessingCanvas" xmlns:cx="http://schemas.microsoft.com/office/drawing/2014/chartex" xmlns:cx1="http://schemas.microsoft.com/office/drawing/2015/9/8/chartex" xmlns:cx2="http://schemas.microsoft.com/office/drawing/2015/10/21/chartex" xmlns:cx3="http://schemas.microsoft.com/office/drawing/2016/5/9/chartex" xmlns:cx4="http://schemas.microsoft.com/office/drawing/2016/5/10/chartex" xmlns:cx5="http://schemas.microsoft.com/office/drawing/2016/5/11/chartex" xmlns:cx6="http://schemas.microsoft.com/office/drawing/2016/5/12/chartex" xmlns:cx7="http://schemas.microsoft.com/office/drawing/2016/5/13/chartex" xmlns:cx8="http://schemas.microsoft.com/office/drawing/2016/5/14/chartex" xmlns:mc="http://schemas.openxmlformats.org/markup-compatibility/2006" xmlns:aink="http://schemas.microsoft.com/office/drawing/2016/ink" xmlns:am3d="http://schemas.microsoft.com/office/drawing/2017/model3d" xmlns:o="urn:schemas-microsoft-com:office:office" xmlns:r="http://schemas.openxmlformats.org/officeDocument/2006/relationships" xmlns:m="http://schemas.openxmlformats.org/officeDocument/2006/math" xmlns:v="urn:schemas-microsoft-com:vml" xmlns:wp14="http://schemas.microsoft.com/office/word/2010/wordprocessingDrawing" xmlns:wp="http://schemas.openxmlformats.org/drawingml/2006/wordprocessingDrawing" xmlns:w10="urn:schemas-microsoft-com:office:word" xmlns:w="http://schemas.openxmlformats.org/wordprocessingml/2006/main" xmlns:w14="http://schemas.microsoft.com/office/word/2010/wordml" xmlns:w15="http://schemas.microsoft.com/office/word/2012/wordml" xmlns:w16cex="http://schemas.microsoft.com/office/word/2018/wordml/cex" xmlns:w16cid="http://schemas.microsoft.com/office/word/2016/wordml/cid" xmlns:w16="http://schemas.microsoft.com/office/word/2018/wordml" xmlns:w16se="http://schemas.microsoft.com/office/word/2015/wordml/symex" xmlns:wpg="http://schemas.microsoft.com/office/word/2010/wordprocessingGroup" xmlns:wpi="http://schemas.microsoft.com/office/word/2010/wordprocessingInk" xmlns:wne="http://schemas.microsoft.com/office/word/2006/wordml" xmlns:wps="http://schemas.microsoft.com/office/word/2010/wordprocessingShape" mc:Ignorable="w14 w15 w16se w16cid w16 w16cex wp14">
   <w:p>
     <w:pPr>
       <w:pStyle w:val="Title"/>
@@ -3846,11 +5438,11 @@
 </file>
 
 <file path=word/numbering.xml><?xml version="1.0" encoding="utf-8"?>
-<w:numbering xmlns:wpc="http://schemas.microsoft.com/office/word/2010/wordprocessingCanvas" xmlns:cx="http://schemas.microsoft.com/office/drawing/2014/chartex" xmlns:cx1="http://schemas.microsoft.com/office/drawing/2015/9/8/chartex" xmlns:cx2="http://schemas.microsoft.com/office/drawing/2015/10/21/chartex" xmlns:cx3="http://schemas.microsoft.com/office/drawing/2016/5/9/chartex" xmlns:cx4="http://schemas.microsoft.com/office/drawing/2016/5/10/chartex" xmlns:cx5="http://schemas.microsoft.com/office/drawing/2016/5/11/chartex" xmlns:cx6="http://schemas.microsoft.com/office/drawing/2016/5/12/chartex" xmlns:cx7="http://schemas.microsoft.com/office/drawing/2016/5/13/chartex" xmlns:cx8="http://schemas.microsoft.com/office/drawing/2016/5/14/chartex" xmlns:mc="http://schemas.openxmlformats.org/markup-compatibility/2006" xmlns:aink="http://schemas.microsoft.com/office/drawing/2016/ink" xmlns:o="urn:schemas-microsoft-com:office:office" xmlns:r="http://schemas.openxmlformats.org/officeDocument/2006/relationships" xmlns:m="http://schemas.openxmlformats.org/officeDocument/2006/math" xmlns:v="urn:schemas-microsoft-com:vml" xmlns:wp14="http://schemas.microsoft.com/office/word/2010/wordprocessingDrawing" xmlns:wp="http://schemas.openxmlformats.org/drawingml/2006/wordprocessingDrawing" xmlns:w10="urn:schemas-microsoft-com:office:word" xmlns:w="http://schemas.openxmlformats.org/wordprocessingml/2006/main" xmlns:w14="http://schemas.microsoft.com/office/word/2010/wordml" xmlns:w15="http://schemas.microsoft.com/office/word/2012/wordml" xmlns:w16se="http://schemas.microsoft.com/office/word/2015/wordml/symex" xmlns:wpg="http://schemas.microsoft.com/office/word/2010/wordprocessingGroup" xmlns:wpi="http://schemas.microsoft.com/office/word/2010/wordprocessingInk" xmlns:wne="http://schemas.microsoft.com/office/word/2006/wordml" xmlns:wps="http://schemas.microsoft.com/office/word/2010/wordprocessingShape" mc:Ignorable="w14 w15 w16se wp14">
+<w:numbering xmlns:wpc="http://schemas.microsoft.com/office/word/2010/wordprocessingCanvas" xmlns:cx="http://schemas.microsoft.com/office/drawing/2014/chartex" xmlns:cx1="http://schemas.microsoft.com/office/drawing/2015/9/8/chartex" xmlns:cx2="http://schemas.microsoft.com/office/drawing/2015/10/21/chartex" xmlns:cx3="http://schemas.microsoft.com/office/drawing/2016/5/9/chartex" xmlns:cx4="http://schemas.microsoft.com/office/drawing/2016/5/10/chartex" xmlns:cx5="http://schemas.microsoft.com/office/drawing/2016/5/11/chartex" xmlns:cx6="http://schemas.microsoft.com/office/drawing/2016/5/12/chartex" xmlns:cx7="http://schemas.microsoft.com/office/drawing/2016/5/13/chartex" xmlns:cx8="http://schemas.microsoft.com/office/drawing/2016/5/14/chartex" xmlns:mc="http://schemas.openxmlformats.org/markup-compatibility/2006" xmlns:aink="http://schemas.microsoft.com/office/drawing/2016/ink" xmlns:am3d="http://schemas.microsoft.com/office/drawing/2017/model3d" xmlns:o="urn:schemas-microsoft-com:office:office" xmlns:r="http://schemas.openxmlformats.org/officeDocument/2006/relationships" xmlns:m="http://schemas.openxmlformats.org/officeDocument/2006/math" xmlns:v="urn:schemas-microsoft-com:vml" xmlns:wp14="http://schemas.microsoft.com/office/word/2010/wordprocessingDrawing" xmlns:wp="http://schemas.openxmlformats.org/drawingml/2006/wordprocessingDrawing" xmlns:w10="urn:schemas-microsoft-com:office:word" xmlns:w="http://schemas.openxmlformats.org/wordprocessingml/2006/main" xmlns:w14="http://schemas.microsoft.com/office/word/2010/wordml" xmlns:w15="http://schemas.microsoft.com/office/word/2012/wordml" xmlns:w16cex="http://schemas.microsoft.com/office/word/2018/wordml/cex" xmlns:w16cid="http://schemas.microsoft.com/office/word/2016/wordml/cid" xmlns:w16="http://schemas.microsoft.com/office/word/2018/wordml" xmlns:w16se="http://schemas.microsoft.com/office/word/2015/wordml/symex" xmlns:wpg="http://schemas.microsoft.com/office/word/2010/wordprocessingGroup" xmlns:wpi="http://schemas.microsoft.com/office/word/2010/wordprocessingInk" xmlns:wne="http://schemas.microsoft.com/office/word/2006/wordml" xmlns:wps="http://schemas.microsoft.com/office/word/2010/wordprocessingShape" mc:Ignorable="w14 w15 w16se w16cid w16 w16cex wp14">
   <w:abstractNum w:abstractNumId="0" w15:restartNumberingAfterBreak="0">
-    <w:nsid w:val="1C16235B"/>
+    <w:nsid w:val="10BC39A9"/>
     <w:multiLevelType w:val="multilevel"/>
-    <w:tmpl w:val="1A548398"/>
+    <w:tmpl w:val="FFFFFFFF"/>
     <w:lvl w:ilvl="0">
       <w:start w:val="1"/>
       <w:numFmt w:val="bullet"/>
@@ -3997,9 +5589,9 @@
     </w:lvl>
   </w:abstractNum>
   <w:abstractNum w:abstractNumId="1" w15:restartNumberingAfterBreak="0">
-    <w:nsid w:val="1F5071D5"/>
+    <w:nsid w:val="1C16235B"/>
     <w:multiLevelType w:val="multilevel"/>
-    <w:tmpl w:val="91305460"/>
+    <w:tmpl w:val="1A548398"/>
     <w:lvl w:ilvl="0">
       <w:start w:val="1"/>
       <w:numFmt w:val="bullet"/>
@@ -4146,9 +5738,9 @@
     </w:lvl>
   </w:abstractNum>
   <w:abstractNum w:abstractNumId="2" w15:restartNumberingAfterBreak="0">
-    <w:nsid w:val="536A6351"/>
+    <w:nsid w:val="1F5071D5"/>
     <w:multiLevelType w:val="multilevel"/>
-    <w:tmpl w:val="F2984E90"/>
+    <w:tmpl w:val="91305460"/>
     <w:lvl w:ilvl="0">
       <w:start w:val="1"/>
       <w:numFmt w:val="bullet"/>
@@ -4295,122 +5887,9 @@
     </w:lvl>
   </w:abstractNum>
   <w:abstractNum w:abstractNumId="3" w15:restartNumberingAfterBreak="0">
-    <w:nsid w:val="578E1E4A"/>
-    <w:multiLevelType w:val="hybridMultilevel"/>
-    <w:tmpl w:val="5394AE82"/>
-    <w:lvl w:ilvl="0" w:tplc="04090001">
-      <w:start w:val="1"/>
-      <w:numFmt w:val="bullet"/>
-      <w:lvlText w:val=""/>
-      <w:lvlJc w:val="left"/>
-      <w:pPr>
-        <w:ind w:left="720" w:hanging="360"/>
-      </w:pPr>
-      <w:rPr>
-        <w:rFonts w:ascii="Symbol" w:hAnsi="Symbol" w:hint="default"/>
-      </w:rPr>
-    </w:lvl>
-    <w:lvl w:ilvl="1" w:tplc="04090003" w:tentative="1">
-      <w:start w:val="1"/>
-      <w:numFmt w:val="bullet"/>
-      <w:lvlText w:val="o"/>
-      <w:lvlJc w:val="left"/>
-      <w:pPr>
-        <w:ind w:left="1440" w:hanging="360"/>
-      </w:pPr>
-      <w:rPr>
-        <w:rFonts w:ascii="Courier New" w:hAnsi="Courier New" w:cs="Courier New" w:hint="default"/>
-      </w:rPr>
-    </w:lvl>
-    <w:lvl w:ilvl="2" w:tplc="04090005" w:tentative="1">
-      <w:start w:val="1"/>
-      <w:numFmt w:val="bullet"/>
-      <w:lvlText w:val=""/>
-      <w:lvlJc w:val="left"/>
-      <w:pPr>
-        <w:ind w:left="2160" w:hanging="360"/>
-      </w:pPr>
-      <w:rPr>
-        <w:rFonts w:ascii="Wingdings" w:hAnsi="Wingdings" w:hint="default"/>
-      </w:rPr>
-    </w:lvl>
-    <w:lvl w:ilvl="3" w:tplc="04090001" w:tentative="1">
-      <w:start w:val="1"/>
-      <w:numFmt w:val="bullet"/>
-      <w:lvlText w:val=""/>
-      <w:lvlJc w:val="left"/>
-      <w:pPr>
-        <w:ind w:left="2880" w:hanging="360"/>
-      </w:pPr>
-      <w:rPr>
-        <w:rFonts w:ascii="Symbol" w:hAnsi="Symbol" w:hint="default"/>
-      </w:rPr>
-    </w:lvl>
-    <w:lvl w:ilvl="4" w:tplc="04090003" w:tentative="1">
-      <w:start w:val="1"/>
-      <w:numFmt w:val="bullet"/>
-      <w:lvlText w:val="o"/>
-      <w:lvlJc w:val="left"/>
-      <w:pPr>
-        <w:ind w:left="3600" w:hanging="360"/>
-      </w:pPr>
-      <w:rPr>
-        <w:rFonts w:ascii="Courier New" w:hAnsi="Courier New" w:cs="Courier New" w:hint="default"/>
-      </w:rPr>
-    </w:lvl>
-    <w:lvl w:ilvl="5" w:tplc="04090005" w:tentative="1">
-      <w:start w:val="1"/>
-      <w:numFmt w:val="bullet"/>
-      <w:lvlText w:val=""/>
-      <w:lvlJc w:val="left"/>
-      <w:pPr>
-        <w:ind w:left="4320" w:hanging="360"/>
-      </w:pPr>
-      <w:rPr>
-        <w:rFonts w:ascii="Wingdings" w:hAnsi="Wingdings" w:hint="default"/>
-      </w:rPr>
-    </w:lvl>
-    <w:lvl w:ilvl="6" w:tplc="04090001" w:tentative="1">
-      <w:start w:val="1"/>
-      <w:numFmt w:val="bullet"/>
-      <w:lvlText w:val=""/>
-      <w:lvlJc w:val="left"/>
-      <w:pPr>
-        <w:ind w:left="5040" w:hanging="360"/>
-      </w:pPr>
-      <w:rPr>
-        <w:rFonts w:ascii="Symbol" w:hAnsi="Symbol" w:hint="default"/>
-      </w:rPr>
-    </w:lvl>
-    <w:lvl w:ilvl="7" w:tplc="04090003" w:tentative="1">
-      <w:start w:val="1"/>
-      <w:numFmt w:val="bullet"/>
-      <w:lvlText w:val="o"/>
-      <w:lvlJc w:val="left"/>
-      <w:pPr>
-        <w:ind w:left="5760" w:hanging="360"/>
-      </w:pPr>
-      <w:rPr>
-        <w:rFonts w:ascii="Courier New" w:hAnsi="Courier New" w:cs="Courier New" w:hint="default"/>
-      </w:rPr>
-    </w:lvl>
-    <w:lvl w:ilvl="8" w:tplc="04090005" w:tentative="1">
-      <w:start w:val="1"/>
-      <w:numFmt w:val="bullet"/>
-      <w:lvlText w:val=""/>
-      <w:lvlJc w:val="left"/>
-      <w:pPr>
-        <w:ind w:left="6480" w:hanging="360"/>
-      </w:pPr>
-      <w:rPr>
-        <w:rFonts w:ascii="Wingdings" w:hAnsi="Wingdings" w:hint="default"/>
-      </w:rPr>
-    </w:lvl>
-  </w:abstractNum>
-  <w:abstractNum w:abstractNumId="4" w15:restartNumberingAfterBreak="0">
-    <w:nsid w:val="6A9F21D6"/>
+    <w:nsid w:val="536A6351"/>
     <w:multiLevelType w:val="multilevel"/>
-    <w:tmpl w:val="9DF67868"/>
+    <w:tmpl w:val="F2984E90"/>
     <w:lvl w:ilvl="0">
       <w:start w:val="1"/>
       <w:numFmt w:val="bullet"/>
@@ -4556,26 +6035,291 @@
       </w:rPr>
     </w:lvl>
   </w:abstractNum>
+  <w:abstractNum w:abstractNumId="4" w15:restartNumberingAfterBreak="0">
+    <w:nsid w:val="578E1E4A"/>
+    <w:multiLevelType w:val="hybridMultilevel"/>
+    <w:tmpl w:val="5394AE82"/>
+    <w:lvl w:ilvl="0" w:tplc="04090001">
+      <w:start w:val="1"/>
+      <w:numFmt w:val="bullet"/>
+      <w:lvlText w:val=""/>
+      <w:lvlJc w:val="left"/>
+      <w:pPr>
+        <w:ind w:left="720" w:hanging="360"/>
+      </w:pPr>
+      <w:rPr>
+        <w:rFonts w:ascii="Symbol" w:hAnsi="Symbol" w:hint="default"/>
+      </w:rPr>
+    </w:lvl>
+    <w:lvl w:ilvl="1" w:tplc="04090003" w:tentative="1">
+      <w:start w:val="1"/>
+      <w:numFmt w:val="bullet"/>
+      <w:lvlText w:val="o"/>
+      <w:lvlJc w:val="left"/>
+      <w:pPr>
+        <w:ind w:left="1440" w:hanging="360"/>
+      </w:pPr>
+      <w:rPr>
+        <w:rFonts w:ascii="Courier New" w:hAnsi="Courier New" w:cs="Courier New" w:hint="default"/>
+      </w:rPr>
+    </w:lvl>
+    <w:lvl w:ilvl="2" w:tplc="04090005" w:tentative="1">
+      <w:start w:val="1"/>
+      <w:numFmt w:val="bullet"/>
+      <w:lvlText w:val=""/>
+      <w:lvlJc w:val="left"/>
+      <w:pPr>
+        <w:ind w:left="2160" w:hanging="360"/>
+      </w:pPr>
+      <w:rPr>
+        <w:rFonts w:ascii="Wingdings" w:hAnsi="Wingdings" w:hint="default"/>
+      </w:rPr>
+    </w:lvl>
+    <w:lvl w:ilvl="3" w:tplc="04090001" w:tentative="1">
+      <w:start w:val="1"/>
+      <w:numFmt w:val="bullet"/>
+      <w:lvlText w:val=""/>
+      <w:lvlJc w:val="left"/>
+      <w:pPr>
+        <w:ind w:left="2880" w:hanging="360"/>
+      </w:pPr>
+      <w:rPr>
+        <w:rFonts w:ascii="Symbol" w:hAnsi="Symbol" w:hint="default"/>
+      </w:rPr>
+    </w:lvl>
+    <w:lvl w:ilvl="4" w:tplc="04090003" w:tentative="1">
+      <w:start w:val="1"/>
+      <w:numFmt w:val="bullet"/>
+      <w:lvlText w:val="o"/>
+      <w:lvlJc w:val="left"/>
+      <w:pPr>
+        <w:ind w:left="3600" w:hanging="360"/>
+      </w:pPr>
+      <w:rPr>
+        <w:rFonts w:ascii="Courier New" w:hAnsi="Courier New" w:cs="Courier New" w:hint="default"/>
+      </w:rPr>
+    </w:lvl>
+    <w:lvl w:ilvl="5" w:tplc="04090005" w:tentative="1">
+      <w:start w:val="1"/>
+      <w:numFmt w:val="bullet"/>
+      <w:lvlText w:val=""/>
+      <w:lvlJc w:val="left"/>
+      <w:pPr>
+        <w:ind w:left="4320" w:hanging="360"/>
+      </w:pPr>
+      <w:rPr>
+        <w:rFonts w:ascii="Wingdings" w:hAnsi="Wingdings" w:hint="default"/>
+      </w:rPr>
+    </w:lvl>
+    <w:lvl w:ilvl="6" w:tplc="04090001" w:tentative="1">
+      <w:start w:val="1"/>
+      <w:numFmt w:val="bullet"/>
+      <w:lvlText w:val=""/>
+      <w:lvlJc w:val="left"/>
+      <w:pPr>
+        <w:ind w:left="5040" w:hanging="360"/>
+      </w:pPr>
+      <w:rPr>
+        <w:rFonts w:ascii="Symbol" w:hAnsi="Symbol" w:hint="default"/>
+      </w:rPr>
+    </w:lvl>
+    <w:lvl w:ilvl="7" w:tplc="04090003" w:tentative="1">
+      <w:start w:val="1"/>
+      <w:numFmt w:val="bullet"/>
+      <w:lvlText w:val="o"/>
+      <w:lvlJc w:val="left"/>
+      <w:pPr>
+        <w:ind w:left="5760" w:hanging="360"/>
+      </w:pPr>
+      <w:rPr>
+        <w:rFonts w:ascii="Courier New" w:hAnsi="Courier New" w:cs="Courier New" w:hint="default"/>
+      </w:rPr>
+    </w:lvl>
+    <w:lvl w:ilvl="8" w:tplc="04090005" w:tentative="1">
+      <w:start w:val="1"/>
+      <w:numFmt w:val="bullet"/>
+      <w:lvlText w:val=""/>
+      <w:lvlJc w:val="left"/>
+      <w:pPr>
+        <w:ind w:left="6480" w:hanging="360"/>
+      </w:pPr>
+      <w:rPr>
+        <w:rFonts w:ascii="Wingdings" w:hAnsi="Wingdings" w:hint="default"/>
+      </w:rPr>
+    </w:lvl>
+  </w:abstractNum>
+  <w:abstractNum w:abstractNumId="5" w15:restartNumberingAfterBreak="0">
+    <w:nsid w:val="6A9F21D6"/>
+    <w:multiLevelType w:val="multilevel"/>
+    <w:tmpl w:val="9DF67868"/>
+    <w:lvl w:ilvl="0">
+      <w:start w:val="1"/>
+      <w:numFmt w:val="bullet"/>
+      <w:lvlText w:val=""/>
+      <w:lvlJc w:val="left"/>
+      <w:pPr>
+        <w:tabs>
+          <w:tab w:val="num" w:pos="720"/>
+        </w:tabs>
+        <w:ind w:left="720" w:hanging="360"/>
+      </w:pPr>
+      <w:rPr>
+        <w:rFonts w:ascii="Symbol" w:hAnsi="Symbol" w:hint="default"/>
+        <w:sz w:val="20"/>
+      </w:rPr>
+    </w:lvl>
+    <w:lvl w:ilvl="1" w:tentative="1">
+      <w:start w:val="1"/>
+      <w:numFmt w:val="bullet"/>
+      <w:lvlText w:val="o"/>
+      <w:lvlJc w:val="left"/>
+      <w:pPr>
+        <w:tabs>
+          <w:tab w:val="num" w:pos="1440"/>
+        </w:tabs>
+        <w:ind w:left="1440" w:hanging="360"/>
+      </w:pPr>
+      <w:rPr>
+        <w:rFonts w:ascii="Courier New" w:hAnsi="Courier New" w:hint="default"/>
+        <w:sz w:val="20"/>
+      </w:rPr>
+    </w:lvl>
+    <w:lvl w:ilvl="2" w:tentative="1">
+      <w:start w:val="1"/>
+      <w:numFmt w:val="bullet"/>
+      <w:lvlText w:val=""/>
+      <w:lvlJc w:val="left"/>
+      <w:pPr>
+        <w:tabs>
+          <w:tab w:val="num" w:pos="2160"/>
+        </w:tabs>
+        <w:ind w:left="2160" w:hanging="360"/>
+      </w:pPr>
+      <w:rPr>
+        <w:rFonts w:ascii="Wingdings" w:hAnsi="Wingdings" w:hint="default"/>
+        <w:sz w:val="20"/>
+      </w:rPr>
+    </w:lvl>
+    <w:lvl w:ilvl="3" w:tentative="1">
+      <w:start w:val="1"/>
+      <w:numFmt w:val="bullet"/>
+      <w:lvlText w:val=""/>
+      <w:lvlJc w:val="left"/>
+      <w:pPr>
+        <w:tabs>
+          <w:tab w:val="num" w:pos="2880"/>
+        </w:tabs>
+        <w:ind w:left="2880" w:hanging="360"/>
+      </w:pPr>
+      <w:rPr>
+        <w:rFonts w:ascii="Wingdings" w:hAnsi="Wingdings" w:hint="default"/>
+        <w:sz w:val="20"/>
+      </w:rPr>
+    </w:lvl>
+    <w:lvl w:ilvl="4" w:tentative="1">
+      <w:start w:val="1"/>
+      <w:numFmt w:val="bullet"/>
+      <w:lvlText w:val=""/>
+      <w:lvlJc w:val="left"/>
+      <w:pPr>
+        <w:tabs>
+          <w:tab w:val="num" w:pos="3600"/>
+        </w:tabs>
+        <w:ind w:left="3600" w:hanging="360"/>
+      </w:pPr>
+      <w:rPr>
+        <w:rFonts w:ascii="Wingdings" w:hAnsi="Wingdings" w:hint="default"/>
+        <w:sz w:val="20"/>
+      </w:rPr>
+    </w:lvl>
+    <w:lvl w:ilvl="5" w:tentative="1">
+      <w:start w:val="1"/>
+      <w:numFmt w:val="bullet"/>
+      <w:lvlText w:val=""/>
+      <w:lvlJc w:val="left"/>
+      <w:pPr>
+        <w:tabs>
+          <w:tab w:val="num" w:pos="4320"/>
+        </w:tabs>
+        <w:ind w:left="4320" w:hanging="360"/>
+      </w:pPr>
+      <w:rPr>
+        <w:rFonts w:ascii="Wingdings" w:hAnsi="Wingdings" w:hint="default"/>
+        <w:sz w:val="20"/>
+      </w:rPr>
+    </w:lvl>
+    <w:lvl w:ilvl="6" w:tentative="1">
+      <w:start w:val="1"/>
+      <w:numFmt w:val="bullet"/>
+      <w:lvlText w:val=""/>
+      <w:lvlJc w:val="left"/>
+      <w:pPr>
+        <w:tabs>
+          <w:tab w:val="num" w:pos="5040"/>
+        </w:tabs>
+        <w:ind w:left="5040" w:hanging="360"/>
+      </w:pPr>
+      <w:rPr>
+        <w:rFonts w:ascii="Wingdings" w:hAnsi="Wingdings" w:hint="default"/>
+        <w:sz w:val="20"/>
+      </w:rPr>
+    </w:lvl>
+    <w:lvl w:ilvl="7" w:tentative="1">
+      <w:start w:val="1"/>
+      <w:numFmt w:val="bullet"/>
+      <w:lvlText w:val=""/>
+      <w:lvlJc w:val="left"/>
+      <w:pPr>
+        <w:tabs>
+          <w:tab w:val="num" w:pos="5760"/>
+        </w:tabs>
+        <w:ind w:left="5760" w:hanging="360"/>
+      </w:pPr>
+      <w:rPr>
+        <w:rFonts w:ascii="Wingdings" w:hAnsi="Wingdings" w:hint="default"/>
+        <w:sz w:val="20"/>
+      </w:rPr>
+    </w:lvl>
+    <w:lvl w:ilvl="8" w:tentative="1">
+      <w:start w:val="1"/>
+      <w:numFmt w:val="bullet"/>
+      <w:lvlText w:val=""/>
+      <w:lvlJc w:val="left"/>
+      <w:pPr>
+        <w:tabs>
+          <w:tab w:val="num" w:pos="6480"/>
+        </w:tabs>
+        <w:ind w:left="6480" w:hanging="360"/>
+      </w:pPr>
+      <w:rPr>
+        <w:rFonts w:ascii="Wingdings" w:hAnsi="Wingdings" w:hint="default"/>
+        <w:sz w:val="20"/>
+      </w:rPr>
+    </w:lvl>
+  </w:abstractNum>
   <w:num w:numId="1">
+    <w:abstractNumId w:val="2"/>
+  </w:num>
+  <w:num w:numId="2">
+    <w:abstractNumId w:val="5"/>
+  </w:num>
+  <w:num w:numId="3">
+    <w:abstractNumId w:val="4"/>
+  </w:num>
+  <w:num w:numId="4">
+    <w:abstractNumId w:val="3"/>
+  </w:num>
+  <w:num w:numId="5">
     <w:abstractNumId w:val="1"/>
   </w:num>
-  <w:num w:numId="2">
-    <w:abstractNumId w:val="4"/>
-  </w:num>
-  <w:num w:numId="3">
-    <w:abstractNumId w:val="3"/>
-  </w:num>
-  <w:num w:numId="4">
-    <w:abstractNumId w:val="2"/>
-  </w:num>
-  <w:num w:numId="5">
+  <w:num w:numId="6">
     <w:abstractNumId w:val="0"/>
   </w:num>
 </w:numbering>
 </file>
 
 <file path=word/styles.xml><?xml version="1.0" encoding="utf-8"?>
-<w:styles xmlns:mc="http://schemas.openxmlformats.org/markup-compatibility/2006" xmlns:r="http://schemas.openxmlformats.org/officeDocument/2006/relationships" xmlns:w="http://schemas.openxmlformats.org/wordprocessingml/2006/main" xmlns:w14="http://schemas.microsoft.com/office/word/2010/wordml" xmlns:w15="http://schemas.microsoft.com/office/word/2012/wordml" xmlns:w16se="http://schemas.microsoft.com/office/word/2015/wordml/symex" mc:Ignorable="w14 w15 w16se">
+<w:styles xmlns:mc="http://schemas.openxmlformats.org/markup-compatibility/2006" xmlns:r="http://schemas.openxmlformats.org/officeDocument/2006/relationships" xmlns:w="http://schemas.openxmlformats.org/wordprocessingml/2006/main" xmlns:w14="http://schemas.microsoft.com/office/word/2010/wordml" xmlns:w15="http://schemas.microsoft.com/office/word/2012/wordml" xmlns:w16cex="http://schemas.microsoft.com/office/word/2018/wordml/cex" xmlns:w16cid="http://schemas.microsoft.com/office/word/2016/wordml/cid" xmlns:w16="http://schemas.microsoft.com/office/word/2018/wordml" xmlns:w16se="http://schemas.microsoft.com/office/word/2015/wordml/symex" mc:Ignorable="w14 w15 w16se w16cid w16 w16cex">
   <w:docDefaults>
     <w:rPrDefault>
       <w:rPr>
@@ -4591,7 +6335,7 @@
       </w:pPr>
     </w:pPrDefault>
   </w:docDefaults>
-  <w:latentStyles w:defLockedState="0" w:defUIPriority="99" w:defSemiHidden="0" w:defUnhideWhenUsed="0" w:defQFormat="0" w:count="374">
+  <w:latentStyles w:defLockedState="0" w:defUIPriority="99" w:defSemiHidden="0" w:defUnhideWhenUsed="0" w:defQFormat="0" w:count="376">
     <w:lsdException w:name="Normal" w:uiPriority="0" w:qFormat="1"/>
     <w:lsdException w:name="heading 1" w:uiPriority="9" w:qFormat="1"/>
     <w:lsdException w:name="heading 2" w:semiHidden="1" w:uiPriority="9" w:unhideWhenUsed="1" w:qFormat="1"/>
@@ -4697,7 +6441,6 @@
     <w:lsdException w:name="HTML Sample" w:semiHidden="1" w:unhideWhenUsed="1"/>
     <w:lsdException w:name="HTML Typewriter" w:semiHidden="1" w:unhideWhenUsed="1"/>
     <w:lsdException w:name="HTML Variable" w:semiHidden="1" w:unhideWhenUsed="1"/>
-    <w:lsdException w:name="Normal Table" w:semiHidden="1" w:unhideWhenUsed="1"/>
     <w:lsdException w:name="annotation subject" w:semiHidden="1" w:unhideWhenUsed="1"/>
     <w:lsdException w:name="No List" w:semiHidden="1" w:unhideWhenUsed="1"/>
     <w:lsdException w:name="Outline List 1" w:semiHidden="1" w:unhideWhenUsed="1"/>
@@ -4743,11 +6486,9 @@
     <w:lsdException w:name="Table Subtle 1" w:semiHidden="1" w:unhideWhenUsed="1"/>
     <w:lsdException w:name="Table Subtle 2" w:semiHidden="1" w:unhideWhenUsed="1"/>
     <w:lsdException w:name="Table Web 1" w:semiHidden="1" w:unhideWhenUsed="1"/>
-    <w:lsdException w:name="Table Web 2" w:semiHidden="1" w:unhideWhenUsed="1"/>
     <w:lsdException w:name="Table Web 3" w:semiHidden="1" w:unhideWhenUsed="1"/>
     <w:lsdException w:name="Balloon Text" w:semiHidden="1" w:unhideWhenUsed="1"/>
     <w:lsdException w:name="Table Grid" w:uiPriority="39"/>
-    <w:lsdException w:name="Table Theme" w:semiHidden="1" w:unhideWhenUsed="1"/>
     <w:lsdException w:name="Placeholder Text" w:semiHidden="1"/>
     <w:lsdException w:name="No Spacing" w:uiPriority="1" w:qFormat="1"/>
     <w:lsdException w:name="Light Shading" w:uiPriority="60"/>
@@ -4966,14 +6707,39 @@
     <w:lsdException w:name="Mention" w:semiHidden="1" w:unhideWhenUsed="1"/>
     <w:lsdException w:name="Smart Hyperlink" w:semiHidden="1" w:unhideWhenUsed="1"/>
     <w:lsdException w:name="Hashtag" w:semiHidden="1" w:unhideWhenUsed="1"/>
+    <w:lsdException w:name="Unresolved Mention" w:semiHidden="1" w:unhideWhenUsed="1"/>
+    <w:lsdException w:name="Smart Link" w:semiHidden="1" w:unhideWhenUsed="1"/>
   </w:latentStyles>
   <w:style w:type="paragraph" w:default="1" w:styleId="Normal">
     <w:name w:val="Normal"/>
     <w:qFormat/>
   </w:style>
+  <w:style w:type="paragraph" w:styleId="Heading4">
+    <w:name w:val="heading 4"/>
+    <w:basedOn w:val="Normal"/>
+    <w:next w:val="Normal"/>
+    <w:link w:val="Heading4Char"/>
+    <w:uiPriority w:val="9"/>
+    <w:unhideWhenUsed/>
+    <w:qFormat/>
+    <w:rsid w:val="006F3C62"/>
+    <w:pPr>
+      <w:keepNext/>
+      <w:keepLines/>
+      <w:spacing w:before="40" w:after="0"/>
+      <w:outlineLvl w:val="3"/>
+    </w:pPr>
+    <w:rPr>
+      <w:rFonts w:asciiTheme="majorHAnsi" w:eastAsiaTheme="majorEastAsia" w:hAnsiTheme="majorHAnsi" w:cstheme="majorBidi"/>
+      <w:i/>
+      <w:iCs/>
+      <w:color w:val="2F5496" w:themeColor="accent1" w:themeShade="BF"/>
+    </w:rPr>
+  </w:style>
   <w:style w:type="character" w:default="1" w:styleId="DefaultParagraphFont">
     <w:name w:val="Default Paragraph Font"/>
     <w:uiPriority w:val="1"/>
+    <w:semiHidden/>
     <w:unhideWhenUsed/>
   </w:style>
   <w:style w:type="table" w:default="1" w:styleId="TableNormal">
@@ -5154,6 +6920,61 @@
       <w:ind w:left="720"/>
       <w:contextualSpacing/>
     </w:pPr>
+  </w:style>
+  <w:style w:type="character" w:customStyle="1" w:styleId="Heading4Char">
+    <w:name w:val="Heading 4 Char"/>
+    <w:basedOn w:val="DefaultParagraphFont"/>
+    <w:link w:val="Heading4"/>
+    <w:uiPriority w:val="9"/>
+    <w:semiHidden/>
+    <w:rsid w:val="006F3C62"/>
+    <w:rPr>
+      <w:rFonts w:asciiTheme="majorHAnsi" w:eastAsiaTheme="majorEastAsia" w:hAnsiTheme="majorHAnsi" w:cstheme="majorBidi"/>
+      <w:i/>
+      <w:iCs/>
+      <w:color w:val="2F5496" w:themeColor="accent1" w:themeShade="BF"/>
+    </w:rPr>
+  </w:style>
+  <w:style w:type="paragraph" w:styleId="NormalWeb">
+    <w:name w:val="Normal (Web)"/>
+    <w:basedOn w:val="Normal"/>
+    <w:uiPriority w:val="99"/>
+    <w:semiHidden/>
+    <w:unhideWhenUsed/>
+    <w:rsid w:val="006F3C62"/>
+    <w:pPr>
+      <w:spacing w:before="100" w:beforeAutospacing="1" w:after="100" w:afterAutospacing="1" w:line="240" w:lineRule="auto"/>
+    </w:pPr>
+    <w:rPr>
+      <w:rFonts w:ascii="Times New Roman" w:eastAsiaTheme="minorEastAsia" w:hAnsi="Times New Roman" w:cs="Times New Roman"/>
+      <w:sz w:val="24"/>
+      <w:szCs w:val="24"/>
+    </w:rPr>
+  </w:style>
+  <w:style w:type="character" w:styleId="HTMLCode">
+    <w:name w:val="HTML Code"/>
+    <w:basedOn w:val="DefaultParagraphFont"/>
+    <w:uiPriority w:val="99"/>
+    <w:semiHidden/>
+    <w:unhideWhenUsed/>
+    <w:rsid w:val="006F3C62"/>
+    <w:rPr>
+      <w:rFonts w:ascii="Courier New" w:eastAsiaTheme="minorEastAsia" w:hAnsi="Courier New" w:cs="Courier New"/>
+      <w:sz w:val="20"/>
+      <w:szCs w:val="20"/>
+    </w:rPr>
+  </w:style>
+  <w:style w:type="character" w:styleId="IntenseEmphasis">
+    <w:name w:val="Intense Emphasis"/>
+    <w:basedOn w:val="DefaultParagraphFont"/>
+    <w:uiPriority w:val="21"/>
+    <w:qFormat/>
+    <w:rsid w:val="00F20337"/>
+    <w:rPr>
+      <w:i/>
+      <w:iCs/>
+      <w:color w:val="4472C4" w:themeColor="accent1"/>
+    </w:rPr>
   </w:style>
 </w:styles>
 </file>

</xml_diff>